<commit_message>
Add instructions for repo file update
</commit_message>
<xml_diff>
--- a/git cheatsheet.docx
+++ b/git cheatsheet.docx
@@ -6,21 +6,14 @@
       <w:pPr>
         <w:pStyle w:val="Title"/>
       </w:pPr>
-      <w:bookmarkStart w:id="0" w:name="_Toc392559445"/>
-      <w:proofErr w:type="spellStart"/>
-      <w:r>
-        <w:t>git</w:t>
-      </w:r>
-      <w:proofErr w:type="spellEnd"/>
-      <w:r>
-        <w:t xml:space="preserve"> </w:t>
-      </w:r>
-      <w:proofErr w:type="spellStart"/>
-      <w:r>
-        <w:t>cheatsheet</w:t>
+      <w:bookmarkStart w:id="0" w:name="_Toc392570177"/>
+      <w:r>
+        <w:t xml:space="preserve">git </w:t>
+      </w:r>
+      <w:r>
+        <w:t>Cheatsheet</w:t>
       </w:r>
       <w:bookmarkEnd w:id="0"/>
-      <w:proofErr w:type="spellEnd"/>
     </w:p>
     <w:p>
       <w:pPr>
@@ -46,22 +39,20 @@
     </w:p>
     <w:sdt>
       <w:sdtPr>
+        <w:rPr>
+          <w:rFonts w:asciiTheme="minorHAnsi" w:eastAsiaTheme="minorHAnsi" w:hAnsiTheme="minorHAnsi" w:cs="Times New Roman"/>
+          <w:b w:val="0"/>
+          <w:bCs w:val="0"/>
+          <w:kern w:val="0"/>
+          <w:sz w:val="24"/>
+          <w:szCs w:val="24"/>
+        </w:rPr>
         <w:id w:val="12166144"/>
         <w:docPartObj>
           <w:docPartGallery w:val="Table of Contents"/>
           <w:docPartUnique/>
         </w:docPartObj>
       </w:sdtPr>
-      <w:sdtEndPr>
-        <w:rPr>
-          <w:rFonts w:asciiTheme="minorHAnsi" w:eastAsiaTheme="minorHAnsi" w:hAnsiTheme="minorHAnsi" w:cs="Times New Roman"/>
-          <w:b w:val="0"/>
-          <w:bCs w:val="0"/>
-          <w:kern w:val="0"/>
-          <w:sz w:val="24"/>
-          <w:szCs w:val="24"/>
-        </w:rPr>
-      </w:sdtEndPr>
       <w:sdtContent>
         <w:p>
           <w:pPr>
@@ -78,7 +69,11 @@
               <w:tab w:val="right" w:leader="dot" w:pos="9350"/>
             </w:tabs>
             <w:rPr>
+              <w:rFonts w:eastAsiaTheme="minorEastAsia" w:cstheme="minorBidi"/>
               <w:noProof/>
+              <w:sz w:val="22"/>
+              <w:szCs w:val="22"/>
+              <w:lang w:bidi="ar-SA"/>
             </w:rPr>
           </w:pPr>
           <w:r>
@@ -90,13 +85,13 @@
           <w:r>
             <w:fldChar w:fldCharType="separate"/>
           </w:r>
-          <w:hyperlink w:anchor="_Toc392559445" w:history="1">
+          <w:hyperlink w:anchor="_Toc392570177" w:history="1">
             <w:r>
               <w:rPr>
                 <w:rStyle w:val="Hyperlink"/>
                 <w:noProof/>
               </w:rPr>
-              <w:t>git cheatsheet</w:t>
+              <w:t>git Cheatsheet</w:t>
             </w:r>
             <w:r>
               <w:rPr>
@@ -117,7 +112,7 @@
                 <w:noProof/>
                 <w:webHidden/>
               </w:rPr>
-              <w:instrText xml:space="preserve"> PAGEREF _Toc392559445 \h </w:instrText>
+              <w:instrText xml:space="preserve"> PAGEREF _Toc392570177 \h </w:instrText>
             </w:r>
             <w:r>
               <w:rPr>
@@ -155,10 +150,14 @@
               <w:tab w:val="right" w:leader="dot" w:pos="9350"/>
             </w:tabs>
             <w:rPr>
+              <w:rFonts w:eastAsiaTheme="minorEastAsia" w:cstheme="minorBidi"/>
               <w:noProof/>
+              <w:sz w:val="22"/>
+              <w:szCs w:val="22"/>
+              <w:lang w:bidi="ar-SA"/>
             </w:rPr>
           </w:pPr>
-          <w:hyperlink w:anchor="_Toc392559446" w:history="1">
+          <w:hyperlink w:anchor="_Toc392570178" w:history="1">
             <w:r>
               <w:rPr>
                 <w:rStyle w:val="Hyperlink"/>
@@ -185,7 +184,7 @@
                 <w:noProof/>
                 <w:webHidden/>
               </w:rPr>
-              <w:instrText xml:space="preserve"> PAGEREF _Toc392559446 \h </w:instrText>
+              <w:instrText xml:space="preserve"> PAGEREF _Toc392570178 \h </w:instrText>
             </w:r>
             <w:r>
               <w:rPr>
@@ -217,6 +216,78 @@
           </w:hyperlink>
         </w:p>
         <w:p>
+          <w:pPr>
+            <w:pStyle w:val="TOC1"/>
+            <w:tabs>
+              <w:tab w:val="right" w:leader="dot" w:pos="9350"/>
+            </w:tabs>
+            <w:rPr>
+              <w:rFonts w:eastAsiaTheme="minorEastAsia" w:cstheme="minorBidi"/>
+              <w:noProof/>
+              <w:sz w:val="22"/>
+              <w:szCs w:val="22"/>
+              <w:lang w:bidi="ar-SA"/>
+            </w:rPr>
+          </w:pPr>
+          <w:hyperlink w:anchor="_Toc392570179" w:history="1">
+            <w:r>
+              <w:rPr>
+                <w:rStyle w:val="Hyperlink"/>
+                <w:noProof/>
+              </w:rPr>
+              <w:t>Change a File in a Local Repository and Commit the Changes</w:t>
+            </w:r>
+            <w:r>
+              <w:rPr>
+                <w:noProof/>
+                <w:webHidden/>
+              </w:rPr>
+              <w:tab/>
+            </w:r>
+            <w:r>
+              <w:rPr>
+                <w:noProof/>
+                <w:webHidden/>
+              </w:rPr>
+              <w:fldChar w:fldCharType="begin"/>
+            </w:r>
+            <w:r>
+              <w:rPr>
+                <w:noProof/>
+                <w:webHidden/>
+              </w:rPr>
+              <w:instrText xml:space="preserve"> PAGEREF _Toc392570179 \h </w:instrText>
+            </w:r>
+            <w:r>
+              <w:rPr>
+                <w:noProof/>
+                <w:webHidden/>
+              </w:rPr>
+            </w:r>
+            <w:r>
+              <w:rPr>
+                <w:noProof/>
+                <w:webHidden/>
+              </w:rPr>
+              <w:fldChar w:fldCharType="separate"/>
+            </w:r>
+            <w:r>
+              <w:rPr>
+                <w:noProof/>
+                <w:webHidden/>
+              </w:rPr>
+              <w:t>5</w:t>
+            </w:r>
+            <w:r>
+              <w:rPr>
+                <w:noProof/>
+                <w:webHidden/>
+              </w:rPr>
+              <w:fldChar w:fldCharType="end"/>
+            </w:r>
+          </w:hyperlink>
+        </w:p>
+        <w:p>
           <w:r>
             <w:fldChar w:fldCharType="end"/>
           </w:r>
@@ -243,7 +314,7 @@
       <w:pPr>
         <w:pStyle w:val="Heading1"/>
       </w:pPr>
-      <w:bookmarkStart w:id="1" w:name="_Toc392559446"/>
+      <w:bookmarkStart w:id="1" w:name="_Toc392570178"/>
       <w:r>
         <w:lastRenderedPageBreak/>
         <w:t>Clone an existing repository and add a file to it</w:t>
@@ -917,21 +988,80 @@
         <w:rPr>
           <w:rFonts w:ascii="Courier New" w:hAnsi="Courier New" w:cs="Courier New"/>
         </w:rPr>
-        <w:t xml:space="preserve">###  If I perform a </w:t>
+        <w:t xml:space="preserve">###  If I perform a git status, the on the </w:t>
       </w:r>
       <w:proofErr w:type="spellStart"/>
       <w:r>
         <w:rPr>
           <w:rFonts w:ascii="Courier New" w:hAnsi="Courier New" w:cs="Courier New"/>
         </w:rPr>
-        <w:t>git</w:t>
+        <w:t>CheatSheets</w:t>
       </w:r>
       <w:proofErr w:type="spellEnd"/>
-      <w:r>
-        <w:rPr>
-          <w:rFonts w:ascii="Courier New" w:hAnsi="Courier New" w:cs="Courier New"/>
-        </w:rPr>
-        <w:t xml:space="preserve"> status, the on the </w:t>
+    </w:p>
+    <w:p>
+      <w:pPr>
+        <w:rPr>
+          <w:rFonts w:ascii="Courier New" w:hAnsi="Courier New" w:cs="Courier New"/>
+        </w:rPr>
+      </w:pPr>
+      <w:r>
+        <w:rPr>
+          <w:rFonts w:ascii="Courier New" w:hAnsi="Courier New" w:cs="Courier New"/>
+        </w:rPr>
+        <w:t>###  repository, I see that it is in sync with the master</w:t>
+      </w:r>
+    </w:p>
+    <w:p>
+      <w:pPr>
+        <w:rPr>
+          <w:rFonts w:ascii="Courier New" w:hAnsi="Courier New" w:cs="Courier New"/>
+        </w:rPr>
+      </w:pPr>
+      <w:r>
+        <w:rPr>
+          <w:rFonts w:ascii="Courier New" w:hAnsi="Courier New" w:cs="Courier New"/>
+        </w:rPr>
+        <w:t>###  repository on github</w:t>
+      </w:r>
+      <w:r>
+        <w:rPr>
+          <w:rFonts w:ascii="Courier New" w:hAnsi="Courier New" w:cs="Courier New"/>
+        </w:rPr>
+        <w:t>, but there is a new untracked</w:t>
+      </w:r>
+    </w:p>
+    <w:p>
+      <w:pPr>
+        <w:rPr>
+          <w:rFonts w:ascii="Courier New" w:hAnsi="Courier New" w:cs="Courier New"/>
+        </w:rPr>
+      </w:pPr>
+      <w:r>
+        <w:rPr>
+          <w:rFonts w:ascii="Courier New" w:hAnsi="Courier New" w:cs="Courier New"/>
+        </w:rPr>
+        <w:t>###  file cal</w:t>
+      </w:r>
+    </w:p>
+    <w:p>
+      <w:pPr>
+        <w:rPr>
+          <w:rFonts w:ascii="Courier New" w:hAnsi="Courier New" w:cs="Courier New"/>
+        </w:rPr>
+      </w:pPr>
+    </w:p>
+    <w:p>
+      <w:pPr>
+        <w:rPr>
+          <w:rFonts w:ascii="Courier New" w:hAnsi="Courier New" w:cs="Courier New"/>
+        </w:rPr>
+      </w:pPr>
+      <w:r>
+        <w:rPr>
+          <w:rFonts w:ascii="Courier New" w:hAnsi="Courier New" w:cs="Courier New"/>
+        </w:rPr>
+        <w:t xml:space="preserve">C:\gitrepo&gt;cd </w:t>
       </w:r>
       <w:proofErr w:type="spellStart"/>
       <w:r>
@@ -948,79 +1078,6 @@
           <w:rFonts w:ascii="Courier New" w:hAnsi="Courier New" w:cs="Courier New"/>
         </w:rPr>
       </w:pPr>
-      <w:r>
-        <w:rPr>
-          <w:rFonts w:ascii="Courier New" w:hAnsi="Courier New" w:cs="Courier New"/>
-        </w:rPr>
-        <w:t>###  repository, I see that it is in sync with the master</w:t>
-      </w:r>
-    </w:p>
-    <w:p>
-      <w:pPr>
-        <w:rPr>
-          <w:rFonts w:ascii="Courier New" w:hAnsi="Courier New" w:cs="Courier New"/>
-        </w:rPr>
-      </w:pPr>
-      <w:r>
-        <w:rPr>
-          <w:rFonts w:ascii="Courier New" w:hAnsi="Courier New" w:cs="Courier New"/>
-        </w:rPr>
-        <w:t>###  repository on github</w:t>
-      </w:r>
-      <w:r>
-        <w:rPr>
-          <w:rFonts w:ascii="Courier New" w:hAnsi="Courier New" w:cs="Courier New"/>
-        </w:rPr>
-        <w:t>, but there is a new untracked</w:t>
-      </w:r>
-    </w:p>
-    <w:p>
-      <w:pPr>
-        <w:rPr>
-          <w:rFonts w:ascii="Courier New" w:hAnsi="Courier New" w:cs="Courier New"/>
-        </w:rPr>
-      </w:pPr>
-      <w:r>
-        <w:rPr>
-          <w:rFonts w:ascii="Courier New" w:hAnsi="Courier New" w:cs="Courier New"/>
-        </w:rPr>
-        <w:t>###  file cal</w:t>
-      </w:r>
-    </w:p>
-    <w:p>
-      <w:pPr>
-        <w:rPr>
-          <w:rFonts w:ascii="Courier New" w:hAnsi="Courier New" w:cs="Courier New"/>
-        </w:rPr>
-      </w:pPr>
-    </w:p>
-    <w:p>
-      <w:pPr>
-        <w:rPr>
-          <w:rFonts w:ascii="Courier New" w:hAnsi="Courier New" w:cs="Courier New"/>
-        </w:rPr>
-      </w:pPr>
-      <w:r>
-        <w:rPr>
-          <w:rFonts w:ascii="Courier New" w:hAnsi="Courier New" w:cs="Courier New"/>
-        </w:rPr>
-        <w:t xml:space="preserve">C:\gitrepo&gt;cd </w:t>
-      </w:r>
-      <w:proofErr w:type="spellStart"/>
-      <w:r>
-        <w:rPr>
-          <w:rFonts w:ascii="Courier New" w:hAnsi="Courier New" w:cs="Courier New"/>
-        </w:rPr>
-        <w:t>CheatSheets</w:t>
-      </w:r>
-      <w:proofErr w:type="spellEnd"/>
-    </w:p>
-    <w:p>
-      <w:pPr>
-        <w:rPr>
-          <w:rFonts w:ascii="Courier New" w:hAnsi="Courier New" w:cs="Courier New"/>
-        </w:rPr>
-      </w:pPr>
     </w:p>
     <w:p>
       <w:pPr>
@@ -1091,21 +1148,7 @@
         <w:rPr>
           <w:rFonts w:ascii="Courier New" w:hAnsi="Courier New" w:cs="Courier New"/>
         </w:rPr>
-        <w:t xml:space="preserve">  (use "</w:t>
-      </w:r>
-      <w:proofErr w:type="spellStart"/>
-      <w:r>
-        <w:rPr>
-          <w:rFonts w:ascii="Courier New" w:hAnsi="Courier New" w:cs="Courier New"/>
-        </w:rPr>
-        <w:t>git</w:t>
-      </w:r>
-      <w:proofErr w:type="spellEnd"/>
-      <w:r>
-        <w:rPr>
-          <w:rFonts w:ascii="Courier New" w:hAnsi="Courier New" w:cs="Courier New"/>
-        </w:rPr>
-        <w:t xml:space="preserve"> add &lt;file&gt;..." to include in what will be committed)</w:t>
+        <w:t xml:space="preserve">  (use "git add &lt;file&gt;..." to include in what will be committed)</w:t>
       </w:r>
     </w:p>
     <w:p>
@@ -1145,62 +1188,34 @@
         <w:rPr>
           <w:rFonts w:ascii="Courier New" w:hAnsi="Courier New" w:cs="Courier New"/>
         </w:rPr>
-        <w:t>nothing added to commit but untracked files present (use "</w:t>
-      </w:r>
-      <w:proofErr w:type="spellStart"/>
-      <w:r>
-        <w:rPr>
-          <w:rFonts w:ascii="Courier New" w:hAnsi="Courier New" w:cs="Courier New"/>
-        </w:rPr>
-        <w:t>git</w:t>
-      </w:r>
-      <w:proofErr w:type="spellEnd"/>
-      <w:r>
-        <w:rPr>
-          <w:rFonts w:ascii="Courier New" w:hAnsi="Courier New" w:cs="Courier New"/>
-        </w:rPr>
-        <w:t xml:space="preserve"> add" to track)</w:t>
-      </w:r>
-    </w:p>
-    <w:p>
-      <w:pPr>
-        <w:rPr>
-          <w:rFonts w:ascii="Courier New" w:hAnsi="Courier New" w:cs="Courier New"/>
-        </w:rPr>
-      </w:pPr>
-    </w:p>
-    <w:p>
-      <w:pPr>
-        <w:rPr>
-          <w:rFonts w:ascii="Courier New" w:hAnsi="Courier New" w:cs="Courier New"/>
-        </w:rPr>
-      </w:pPr>
-    </w:p>
-    <w:p>
-      <w:pPr>
-        <w:rPr>
-          <w:rFonts w:ascii="Courier New" w:hAnsi="Courier New" w:cs="Courier New"/>
-        </w:rPr>
-      </w:pPr>
-      <w:r>
-        <w:rPr>
-          <w:rFonts w:ascii="Courier New" w:hAnsi="Courier New" w:cs="Courier New"/>
-        </w:rPr>
-        <w:t xml:space="preserve">###  Now use </w:t>
-      </w:r>
-      <w:proofErr w:type="spellStart"/>
-      <w:r>
-        <w:rPr>
-          <w:rFonts w:ascii="Courier New" w:hAnsi="Courier New" w:cs="Courier New"/>
-        </w:rPr>
-        <w:t>git</w:t>
-      </w:r>
-      <w:proofErr w:type="spellEnd"/>
-      <w:r>
-        <w:rPr>
-          <w:rFonts w:ascii="Courier New" w:hAnsi="Courier New" w:cs="Courier New"/>
-        </w:rPr>
-        <w:t xml:space="preserve"> add to add it to the local repository</w:t>
+        <w:t>nothing added to commit but untracked files present (use "git add" to track)</w:t>
+      </w:r>
+    </w:p>
+    <w:p>
+      <w:pPr>
+        <w:rPr>
+          <w:rFonts w:ascii="Courier New" w:hAnsi="Courier New" w:cs="Courier New"/>
+        </w:rPr>
+      </w:pPr>
+    </w:p>
+    <w:p>
+      <w:pPr>
+        <w:rPr>
+          <w:rFonts w:ascii="Courier New" w:hAnsi="Courier New" w:cs="Courier New"/>
+        </w:rPr>
+      </w:pPr>
+    </w:p>
+    <w:p>
+      <w:pPr>
+        <w:rPr>
+          <w:rFonts w:ascii="Courier New" w:hAnsi="Courier New" w:cs="Courier New"/>
+        </w:rPr>
+      </w:pPr>
+      <w:r>
+        <w:rPr>
+          <w:rFonts w:ascii="Courier New" w:hAnsi="Courier New" w:cs="Courier New"/>
+        </w:rPr>
+        <w:t>###  Now use git add to add it to the local repository</w:t>
       </w:r>
     </w:p>
     <w:p>
@@ -1312,21 +1327,7 @@
         <w:rPr>
           <w:rFonts w:ascii="Courier New" w:hAnsi="Courier New" w:cs="Courier New"/>
         </w:rPr>
-        <w:t xml:space="preserve">  (use "</w:t>
-      </w:r>
-      <w:proofErr w:type="spellStart"/>
-      <w:r>
-        <w:rPr>
-          <w:rFonts w:ascii="Courier New" w:hAnsi="Courier New" w:cs="Courier New"/>
-        </w:rPr>
-        <w:t>git</w:t>
-      </w:r>
-      <w:proofErr w:type="spellEnd"/>
-      <w:r>
-        <w:rPr>
-          <w:rFonts w:ascii="Courier New" w:hAnsi="Courier New" w:cs="Courier New"/>
-        </w:rPr>
-        <w:t xml:space="preserve"> reset HEAD &lt;file&gt;..." to </w:t>
+        <w:t xml:space="preserve">  (use "git reset HEAD &lt;file&gt;..." to </w:t>
       </w:r>
       <w:proofErr w:type="spellStart"/>
       <w:r>
@@ -1519,120 +1520,180 @@
         <w:rPr>
           <w:rFonts w:ascii="Courier New" w:hAnsi="Courier New" w:cs="Courier New"/>
         </w:rPr>
-        <w:t xml:space="preserve">  (use "</w:t>
+        <w:t xml:space="preserve">  (use "git push" to publish your local commits)</w:t>
+      </w:r>
+    </w:p>
+    <w:p>
+      <w:pPr>
+        <w:rPr>
+          <w:rFonts w:ascii="Courier New" w:hAnsi="Courier New" w:cs="Courier New"/>
+        </w:rPr>
+      </w:pPr>
+    </w:p>
+    <w:p>
+      <w:pPr>
+        <w:rPr>
+          <w:rFonts w:ascii="Courier New" w:hAnsi="Courier New" w:cs="Courier New"/>
+        </w:rPr>
+      </w:pPr>
+      <w:r>
+        <w:rPr>
+          <w:rFonts w:ascii="Courier New" w:hAnsi="Courier New" w:cs="Courier New"/>
+        </w:rPr>
+        <w:t>nothing to commit, working directory clean</w:t>
+      </w:r>
+    </w:p>
+    <w:p>
+      <w:pPr>
+        <w:rPr>
+          <w:rFonts w:ascii="Courier New" w:hAnsi="Courier New" w:cs="Courier New"/>
+        </w:rPr>
+      </w:pPr>
+    </w:p>
+    <w:p>
+      <w:pPr>
+        <w:rPr>
+          <w:rFonts w:ascii="Courier New" w:hAnsi="Courier New" w:cs="Courier New"/>
+        </w:rPr>
+      </w:pPr>
+    </w:p>
+    <w:p>
+      <w:pPr>
+        <w:rPr>
+          <w:rFonts w:ascii="Courier New" w:hAnsi="Courier New" w:cs="Courier New"/>
+        </w:rPr>
+      </w:pPr>
+      <w:r>
+        <w:rPr>
+          <w:rFonts w:ascii="Courier New" w:hAnsi="Courier New" w:cs="Courier New"/>
+        </w:rPr>
+        <w:t xml:space="preserve">###  Finally, push the committed file to the </w:t>
+      </w:r>
+    </w:p>
+    <w:p>
+      <w:pPr>
+        <w:rPr>
+          <w:rFonts w:ascii="Courier New" w:hAnsi="Courier New" w:cs="Courier New"/>
+        </w:rPr>
+      </w:pPr>
+      <w:r>
+        <w:rPr>
+          <w:rFonts w:ascii="Courier New" w:hAnsi="Courier New" w:cs="Courier New"/>
+        </w:rPr>
+        <w:t>###  github repository</w:t>
+      </w:r>
+    </w:p>
+    <w:p>
+      <w:pPr>
+        <w:rPr>
+          <w:rFonts w:ascii="Courier New" w:hAnsi="Courier New" w:cs="Courier New"/>
+        </w:rPr>
+      </w:pPr>
+    </w:p>
+    <w:p>
+      <w:pPr>
+        <w:rPr>
+          <w:rFonts w:ascii="Courier New" w:hAnsi="Courier New" w:cs="Courier New"/>
+        </w:rPr>
+      </w:pPr>
+      <w:r>
+        <w:rPr>
+          <w:rFonts w:ascii="Courier New" w:hAnsi="Courier New" w:cs="Courier New"/>
+        </w:rPr>
+        <w:t>C:\gitrepo\CheatSheets&gt;git push</w:t>
+      </w:r>
+    </w:p>
+    <w:p>
+      <w:pPr>
+        <w:rPr>
+          <w:rFonts w:ascii="Courier New" w:hAnsi="Courier New" w:cs="Courier New"/>
+        </w:rPr>
+      </w:pPr>
+      <w:r>
+        <w:rPr>
+          <w:rFonts w:ascii="Courier New" w:hAnsi="Courier New" w:cs="Courier New"/>
+        </w:rPr>
+        <w:t xml:space="preserve">warning: </w:t>
       </w:r>
       <w:proofErr w:type="spellStart"/>
       <w:r>
         <w:rPr>
           <w:rFonts w:ascii="Courier New" w:hAnsi="Courier New" w:cs="Courier New"/>
         </w:rPr>
-        <w:t>git</w:t>
+        <w:t>push.default</w:t>
       </w:r>
       <w:proofErr w:type="spellEnd"/>
       <w:r>
         <w:rPr>
           <w:rFonts w:ascii="Courier New" w:hAnsi="Courier New" w:cs="Courier New"/>
         </w:rPr>
-        <w:t xml:space="preserve"> push" to publish your local commits)</w:t>
-      </w:r>
-    </w:p>
-    <w:p>
-      <w:pPr>
-        <w:rPr>
-          <w:rFonts w:ascii="Courier New" w:hAnsi="Courier New" w:cs="Courier New"/>
-        </w:rPr>
-      </w:pPr>
-    </w:p>
-    <w:p>
-      <w:pPr>
-        <w:rPr>
-          <w:rFonts w:ascii="Courier New" w:hAnsi="Courier New" w:cs="Courier New"/>
-        </w:rPr>
-      </w:pPr>
-      <w:r>
-        <w:rPr>
-          <w:rFonts w:ascii="Courier New" w:hAnsi="Courier New" w:cs="Courier New"/>
-        </w:rPr>
-        <w:t>nothing to commit, working directory clean</w:t>
-      </w:r>
-    </w:p>
-    <w:p>
-      <w:pPr>
-        <w:rPr>
-          <w:rFonts w:ascii="Courier New" w:hAnsi="Courier New" w:cs="Courier New"/>
-        </w:rPr>
-      </w:pPr>
-    </w:p>
-    <w:p>
-      <w:pPr>
-        <w:rPr>
-          <w:rFonts w:ascii="Courier New" w:hAnsi="Courier New" w:cs="Courier New"/>
-        </w:rPr>
-      </w:pPr>
-    </w:p>
-    <w:p>
-      <w:pPr>
-        <w:rPr>
-          <w:rFonts w:ascii="Courier New" w:hAnsi="Courier New" w:cs="Courier New"/>
-        </w:rPr>
-      </w:pPr>
-      <w:r>
-        <w:rPr>
-          <w:rFonts w:ascii="Courier New" w:hAnsi="Courier New" w:cs="Courier New"/>
-        </w:rPr>
-        <w:t xml:space="preserve">###  Finally, push the committed file to the </w:t>
-      </w:r>
-    </w:p>
-    <w:p>
-      <w:pPr>
-        <w:rPr>
-          <w:rFonts w:ascii="Courier New" w:hAnsi="Courier New" w:cs="Courier New"/>
-        </w:rPr>
-      </w:pPr>
-      <w:r>
-        <w:rPr>
-          <w:rFonts w:ascii="Courier New" w:hAnsi="Courier New" w:cs="Courier New"/>
-        </w:rPr>
-        <w:t>###  github repository</w:t>
-      </w:r>
-    </w:p>
-    <w:p>
-      <w:pPr>
-        <w:rPr>
-          <w:rFonts w:ascii="Courier New" w:hAnsi="Courier New" w:cs="Courier New"/>
-        </w:rPr>
-      </w:pPr>
-    </w:p>
-    <w:p>
-      <w:pPr>
-        <w:rPr>
-          <w:rFonts w:ascii="Courier New" w:hAnsi="Courier New" w:cs="Courier New"/>
-        </w:rPr>
-      </w:pPr>
-      <w:r>
-        <w:rPr>
-          <w:rFonts w:ascii="Courier New" w:hAnsi="Courier New" w:cs="Courier New"/>
-        </w:rPr>
-        <w:t>C:\gitrepo\CheatSheets&gt;git push</w:t>
-      </w:r>
-    </w:p>
-    <w:p>
-      <w:pPr>
-        <w:rPr>
-          <w:rFonts w:ascii="Courier New" w:hAnsi="Courier New" w:cs="Courier New"/>
-        </w:rPr>
-      </w:pPr>
-      <w:r>
-        <w:rPr>
-          <w:rFonts w:ascii="Courier New" w:hAnsi="Courier New" w:cs="Courier New"/>
-        </w:rPr>
-        <w:t xml:space="preserve">warning: </w:t>
+        <w:t xml:space="preserve"> is unset; its implicit value is changing in</w:t>
+      </w:r>
+    </w:p>
+    <w:p>
+      <w:pPr>
+        <w:rPr>
+          <w:rFonts w:ascii="Courier New" w:hAnsi="Courier New" w:cs="Courier New"/>
+        </w:rPr>
+      </w:pPr>
+      <w:r>
+        <w:rPr>
+          <w:rFonts w:ascii="Courier New" w:hAnsi="Courier New" w:cs="Courier New"/>
+        </w:rPr>
+        <w:t>Git 2.0 from 'matching' to 'simple'. To squelch this message</w:t>
+      </w:r>
+    </w:p>
+    <w:p>
+      <w:pPr>
+        <w:rPr>
+          <w:rFonts w:ascii="Courier New" w:hAnsi="Courier New" w:cs="Courier New"/>
+        </w:rPr>
+      </w:pPr>
+      <w:r>
+        <w:rPr>
+          <w:rFonts w:ascii="Courier New" w:hAnsi="Courier New" w:cs="Courier New"/>
+        </w:rPr>
+        <w:t>and maintain the current behavior after the default changes, use:</w:t>
+      </w:r>
+    </w:p>
+    <w:p>
+      <w:pPr>
+        <w:rPr>
+          <w:rFonts w:ascii="Courier New" w:hAnsi="Courier New" w:cs="Courier New"/>
+        </w:rPr>
+      </w:pPr>
+    </w:p>
+    <w:p>
+      <w:pPr>
+        <w:rPr>
+          <w:rFonts w:ascii="Courier New" w:hAnsi="Courier New" w:cs="Courier New"/>
+        </w:rPr>
+      </w:pPr>
+      <w:r>
+        <w:rPr>
+          <w:rFonts w:ascii="Courier New" w:hAnsi="Courier New" w:cs="Courier New"/>
+        </w:rPr>
+        <w:t xml:space="preserve">  git </w:t>
       </w:r>
       <w:proofErr w:type="spellStart"/>
       <w:r>
         <w:rPr>
           <w:rFonts w:ascii="Courier New" w:hAnsi="Courier New" w:cs="Courier New"/>
         </w:rPr>
+        <w:t>config</w:t>
+      </w:r>
+      <w:proofErr w:type="spellEnd"/>
+      <w:r>
+        <w:rPr>
+          <w:rFonts w:ascii="Courier New" w:hAnsi="Courier New" w:cs="Courier New"/>
+        </w:rPr>
+        <w:t xml:space="preserve"> --global </w:t>
+      </w:r>
+      <w:proofErr w:type="spellStart"/>
+      <w:r>
+        <w:rPr>
+          <w:rFonts w:ascii="Courier New" w:hAnsi="Courier New" w:cs="Courier New"/>
+        </w:rPr>
         <w:t>push.default</w:t>
       </w:r>
       <w:proofErr w:type="spellEnd"/>
@@ -1640,81 +1701,194 @@
         <w:rPr>
           <w:rFonts w:ascii="Courier New" w:hAnsi="Courier New" w:cs="Courier New"/>
         </w:rPr>
-        <w:t xml:space="preserve"> is unset; its implicit value is changing in</w:t>
-      </w:r>
-    </w:p>
-    <w:p>
-      <w:pPr>
-        <w:rPr>
-          <w:rFonts w:ascii="Courier New" w:hAnsi="Courier New" w:cs="Courier New"/>
-        </w:rPr>
-      </w:pPr>
+        <w:t xml:space="preserve"> matching</w:t>
+      </w:r>
+    </w:p>
+    <w:p>
+      <w:pPr>
+        <w:rPr>
+          <w:rFonts w:ascii="Courier New" w:hAnsi="Courier New" w:cs="Courier New"/>
+        </w:rPr>
+      </w:pPr>
+    </w:p>
+    <w:p>
+      <w:pPr>
+        <w:rPr>
+          <w:rFonts w:ascii="Courier New" w:hAnsi="Courier New" w:cs="Courier New"/>
+        </w:rPr>
+      </w:pPr>
+      <w:r>
+        <w:rPr>
+          <w:rFonts w:ascii="Courier New" w:hAnsi="Courier New" w:cs="Courier New"/>
+        </w:rPr>
+        <w:t>To squelch this message and adopt the new behavior now, use:</w:t>
+      </w:r>
+    </w:p>
+    <w:p>
+      <w:pPr>
+        <w:rPr>
+          <w:rFonts w:ascii="Courier New" w:hAnsi="Courier New" w:cs="Courier New"/>
+        </w:rPr>
+      </w:pPr>
+    </w:p>
+    <w:p>
+      <w:pPr>
+        <w:rPr>
+          <w:rFonts w:ascii="Courier New" w:hAnsi="Courier New" w:cs="Courier New"/>
+        </w:rPr>
+      </w:pPr>
+      <w:r>
+        <w:rPr>
+          <w:rFonts w:ascii="Courier New" w:hAnsi="Courier New" w:cs="Courier New"/>
+        </w:rPr>
+        <w:t xml:space="preserve">  git </w:t>
+      </w:r>
       <w:proofErr w:type="spellStart"/>
       <w:r>
         <w:rPr>
           <w:rFonts w:ascii="Courier New" w:hAnsi="Courier New" w:cs="Courier New"/>
         </w:rPr>
-        <w:t>Git</w:t>
+        <w:t>config</w:t>
       </w:r>
       <w:proofErr w:type="spellEnd"/>
       <w:r>
         <w:rPr>
           <w:rFonts w:ascii="Courier New" w:hAnsi="Courier New" w:cs="Courier New"/>
         </w:rPr>
-        <w:t xml:space="preserve"> 2.0 from 'matching' to 'simple'. To squelch this message</w:t>
-      </w:r>
-    </w:p>
-    <w:p>
-      <w:pPr>
-        <w:rPr>
-          <w:rFonts w:ascii="Courier New" w:hAnsi="Courier New" w:cs="Courier New"/>
-        </w:rPr>
-      </w:pPr>
-      <w:r>
-        <w:rPr>
-          <w:rFonts w:ascii="Courier New" w:hAnsi="Courier New" w:cs="Courier New"/>
-        </w:rPr>
-        <w:t>and maintain the current behavior after the default changes, use:</w:t>
-      </w:r>
-    </w:p>
-    <w:p>
-      <w:pPr>
-        <w:rPr>
-          <w:rFonts w:ascii="Courier New" w:hAnsi="Courier New" w:cs="Courier New"/>
-        </w:rPr>
-      </w:pPr>
-    </w:p>
-    <w:p>
-      <w:pPr>
-        <w:rPr>
-          <w:rFonts w:ascii="Courier New" w:hAnsi="Courier New" w:cs="Courier New"/>
-        </w:rPr>
-      </w:pPr>
-      <w:r>
-        <w:rPr>
-          <w:rFonts w:ascii="Courier New" w:hAnsi="Courier New" w:cs="Courier New"/>
-        </w:rPr>
-        <w:t xml:space="preserve">  </w:t>
+        <w:t xml:space="preserve"> --global </w:t>
       </w:r>
       <w:proofErr w:type="spellStart"/>
       <w:r>
         <w:rPr>
           <w:rFonts w:ascii="Courier New" w:hAnsi="Courier New" w:cs="Courier New"/>
         </w:rPr>
-        <w:t>git</w:t>
+        <w:t>push.default</w:t>
       </w:r>
       <w:proofErr w:type="spellEnd"/>
       <w:r>
         <w:rPr>
           <w:rFonts w:ascii="Courier New" w:hAnsi="Courier New" w:cs="Courier New"/>
         </w:rPr>
-        <w:t xml:space="preserve"> </w:t>
+        <w:t xml:space="preserve"> simple</w:t>
+      </w:r>
+    </w:p>
+    <w:p>
+      <w:pPr>
+        <w:rPr>
+          <w:rFonts w:ascii="Courier New" w:hAnsi="Courier New" w:cs="Courier New"/>
+        </w:rPr>
+      </w:pPr>
+    </w:p>
+    <w:p>
+      <w:pPr>
+        <w:rPr>
+          <w:rFonts w:ascii="Courier New" w:hAnsi="Courier New" w:cs="Courier New"/>
+        </w:rPr>
+      </w:pPr>
+      <w:r>
+        <w:rPr>
+          <w:rFonts w:ascii="Courier New" w:hAnsi="Courier New" w:cs="Courier New"/>
+        </w:rPr>
+        <w:t xml:space="preserve">When </w:t>
       </w:r>
       <w:proofErr w:type="spellStart"/>
       <w:r>
         <w:rPr>
           <w:rFonts w:ascii="Courier New" w:hAnsi="Courier New" w:cs="Courier New"/>
         </w:rPr>
+        <w:t>push.default</w:t>
+      </w:r>
+      <w:proofErr w:type="spellEnd"/>
+      <w:r>
+        <w:rPr>
+          <w:rFonts w:ascii="Courier New" w:hAnsi="Courier New" w:cs="Courier New"/>
+        </w:rPr>
+        <w:t xml:space="preserve"> is set to 'matching', git will push local branches</w:t>
+      </w:r>
+    </w:p>
+    <w:p>
+      <w:pPr>
+        <w:rPr>
+          <w:rFonts w:ascii="Courier New" w:hAnsi="Courier New" w:cs="Courier New"/>
+        </w:rPr>
+      </w:pPr>
+      <w:r>
+        <w:rPr>
+          <w:rFonts w:ascii="Courier New" w:hAnsi="Courier New" w:cs="Courier New"/>
+        </w:rPr>
+        <w:t>to the remote branches that already exist with the same name.</w:t>
+      </w:r>
+    </w:p>
+    <w:p>
+      <w:pPr>
+        <w:rPr>
+          <w:rFonts w:ascii="Courier New" w:hAnsi="Courier New" w:cs="Courier New"/>
+        </w:rPr>
+      </w:pPr>
+    </w:p>
+    <w:p>
+      <w:pPr>
+        <w:rPr>
+          <w:rFonts w:ascii="Courier New" w:hAnsi="Courier New" w:cs="Courier New"/>
+        </w:rPr>
+      </w:pPr>
+      <w:r>
+        <w:rPr>
+          <w:rFonts w:ascii="Courier New" w:hAnsi="Courier New" w:cs="Courier New"/>
+        </w:rPr>
+        <w:t>In Git 2.0, Git will default to the more conservative 'simple'</w:t>
+      </w:r>
+    </w:p>
+    <w:p>
+      <w:pPr>
+        <w:rPr>
+          <w:rFonts w:ascii="Courier New" w:hAnsi="Courier New" w:cs="Courier New"/>
+        </w:rPr>
+      </w:pPr>
+      <w:r>
+        <w:rPr>
+          <w:rFonts w:ascii="Courier New" w:hAnsi="Courier New" w:cs="Courier New"/>
+        </w:rPr>
+        <w:t>behavior, which only pushes the current branch to the corresponding</w:t>
+      </w:r>
+    </w:p>
+    <w:p>
+      <w:pPr>
+        <w:rPr>
+          <w:rFonts w:ascii="Courier New" w:hAnsi="Courier New" w:cs="Courier New"/>
+        </w:rPr>
+      </w:pPr>
+      <w:r>
+        <w:rPr>
+          <w:rFonts w:ascii="Courier New" w:hAnsi="Courier New" w:cs="Courier New"/>
+        </w:rPr>
+        <w:t>remote branch that 'git pull' uses to update the current branch.</w:t>
+      </w:r>
+    </w:p>
+    <w:p>
+      <w:pPr>
+        <w:rPr>
+          <w:rFonts w:ascii="Courier New" w:hAnsi="Courier New" w:cs="Courier New"/>
+        </w:rPr>
+      </w:pPr>
+    </w:p>
+    <w:p>
+      <w:pPr>
+        <w:rPr>
+          <w:rFonts w:ascii="Courier New" w:hAnsi="Courier New" w:cs="Courier New"/>
+        </w:rPr>
+      </w:pPr>
+      <w:r>
+        <w:rPr>
+          <w:rFonts w:ascii="Courier New" w:hAnsi="Courier New" w:cs="Courier New"/>
+        </w:rPr>
+        <w:t xml:space="preserve">See 'git help </w:t>
+      </w:r>
+      <w:proofErr w:type="spellStart"/>
+      <w:r>
+        <w:rPr>
+          <w:rFonts w:ascii="Courier New" w:hAnsi="Courier New" w:cs="Courier New"/>
+        </w:rPr>
         <w:t>config</w:t>
       </w:r>
       <w:proofErr w:type="spellEnd"/>
@@ -1722,7 +1896,7 @@
         <w:rPr>
           <w:rFonts w:ascii="Courier New" w:hAnsi="Courier New" w:cs="Courier New"/>
         </w:rPr>
-        <w:t xml:space="preserve"> --global </w:t>
+        <w:t>' and search for '</w:t>
       </w:r>
       <w:proofErr w:type="spellStart"/>
       <w:r>
@@ -1736,299 +1910,6 @@
         <w:rPr>
           <w:rFonts w:ascii="Courier New" w:hAnsi="Courier New" w:cs="Courier New"/>
         </w:rPr>
-        <w:t xml:space="preserve"> matching</w:t>
-      </w:r>
-    </w:p>
-    <w:p>
-      <w:pPr>
-        <w:rPr>
-          <w:rFonts w:ascii="Courier New" w:hAnsi="Courier New" w:cs="Courier New"/>
-        </w:rPr>
-      </w:pPr>
-    </w:p>
-    <w:p>
-      <w:pPr>
-        <w:rPr>
-          <w:rFonts w:ascii="Courier New" w:hAnsi="Courier New" w:cs="Courier New"/>
-        </w:rPr>
-      </w:pPr>
-      <w:r>
-        <w:rPr>
-          <w:rFonts w:ascii="Courier New" w:hAnsi="Courier New" w:cs="Courier New"/>
-        </w:rPr>
-        <w:t>To squelch this message and adopt the new behavior now, use:</w:t>
-      </w:r>
-    </w:p>
-    <w:p>
-      <w:pPr>
-        <w:rPr>
-          <w:rFonts w:ascii="Courier New" w:hAnsi="Courier New" w:cs="Courier New"/>
-        </w:rPr>
-      </w:pPr>
-    </w:p>
-    <w:p>
-      <w:pPr>
-        <w:rPr>
-          <w:rFonts w:ascii="Courier New" w:hAnsi="Courier New" w:cs="Courier New"/>
-        </w:rPr>
-      </w:pPr>
-      <w:r>
-        <w:rPr>
-          <w:rFonts w:ascii="Courier New" w:hAnsi="Courier New" w:cs="Courier New"/>
-        </w:rPr>
-        <w:t xml:space="preserve">  </w:t>
-      </w:r>
-      <w:proofErr w:type="spellStart"/>
-      <w:r>
-        <w:rPr>
-          <w:rFonts w:ascii="Courier New" w:hAnsi="Courier New" w:cs="Courier New"/>
-        </w:rPr>
-        <w:t>git</w:t>
-      </w:r>
-      <w:proofErr w:type="spellEnd"/>
-      <w:r>
-        <w:rPr>
-          <w:rFonts w:ascii="Courier New" w:hAnsi="Courier New" w:cs="Courier New"/>
-        </w:rPr>
-        <w:t xml:space="preserve"> </w:t>
-      </w:r>
-      <w:proofErr w:type="spellStart"/>
-      <w:r>
-        <w:rPr>
-          <w:rFonts w:ascii="Courier New" w:hAnsi="Courier New" w:cs="Courier New"/>
-        </w:rPr>
-        <w:t>config</w:t>
-      </w:r>
-      <w:proofErr w:type="spellEnd"/>
-      <w:r>
-        <w:rPr>
-          <w:rFonts w:ascii="Courier New" w:hAnsi="Courier New" w:cs="Courier New"/>
-        </w:rPr>
-        <w:t xml:space="preserve"> --global </w:t>
-      </w:r>
-      <w:proofErr w:type="spellStart"/>
-      <w:r>
-        <w:rPr>
-          <w:rFonts w:ascii="Courier New" w:hAnsi="Courier New" w:cs="Courier New"/>
-        </w:rPr>
-        <w:t>push.default</w:t>
-      </w:r>
-      <w:proofErr w:type="spellEnd"/>
-      <w:r>
-        <w:rPr>
-          <w:rFonts w:ascii="Courier New" w:hAnsi="Courier New" w:cs="Courier New"/>
-        </w:rPr>
-        <w:t xml:space="preserve"> simple</w:t>
-      </w:r>
-    </w:p>
-    <w:p>
-      <w:pPr>
-        <w:rPr>
-          <w:rFonts w:ascii="Courier New" w:hAnsi="Courier New" w:cs="Courier New"/>
-        </w:rPr>
-      </w:pPr>
-    </w:p>
-    <w:p>
-      <w:pPr>
-        <w:rPr>
-          <w:rFonts w:ascii="Courier New" w:hAnsi="Courier New" w:cs="Courier New"/>
-        </w:rPr>
-      </w:pPr>
-      <w:r>
-        <w:rPr>
-          <w:rFonts w:ascii="Courier New" w:hAnsi="Courier New" w:cs="Courier New"/>
-        </w:rPr>
-        <w:t xml:space="preserve">When </w:t>
-      </w:r>
-      <w:proofErr w:type="spellStart"/>
-      <w:r>
-        <w:rPr>
-          <w:rFonts w:ascii="Courier New" w:hAnsi="Courier New" w:cs="Courier New"/>
-        </w:rPr>
-        <w:t>push.default</w:t>
-      </w:r>
-      <w:proofErr w:type="spellEnd"/>
-      <w:r>
-        <w:rPr>
-          <w:rFonts w:ascii="Courier New" w:hAnsi="Courier New" w:cs="Courier New"/>
-        </w:rPr>
-        <w:t xml:space="preserve"> is set to 'matching', </w:t>
-      </w:r>
-      <w:proofErr w:type="spellStart"/>
-      <w:r>
-        <w:rPr>
-          <w:rFonts w:ascii="Courier New" w:hAnsi="Courier New" w:cs="Courier New"/>
-        </w:rPr>
-        <w:t>git</w:t>
-      </w:r>
-      <w:proofErr w:type="spellEnd"/>
-      <w:r>
-        <w:rPr>
-          <w:rFonts w:ascii="Courier New" w:hAnsi="Courier New" w:cs="Courier New"/>
-        </w:rPr>
-        <w:t xml:space="preserve"> will push local branches</w:t>
-      </w:r>
-    </w:p>
-    <w:p>
-      <w:pPr>
-        <w:rPr>
-          <w:rFonts w:ascii="Courier New" w:hAnsi="Courier New" w:cs="Courier New"/>
-        </w:rPr>
-      </w:pPr>
-      <w:r>
-        <w:rPr>
-          <w:rFonts w:ascii="Courier New" w:hAnsi="Courier New" w:cs="Courier New"/>
-        </w:rPr>
-        <w:t>to the remote branches that already exist with the same name.</w:t>
-      </w:r>
-    </w:p>
-    <w:p>
-      <w:pPr>
-        <w:rPr>
-          <w:rFonts w:ascii="Courier New" w:hAnsi="Courier New" w:cs="Courier New"/>
-        </w:rPr>
-      </w:pPr>
-    </w:p>
-    <w:p>
-      <w:pPr>
-        <w:rPr>
-          <w:rFonts w:ascii="Courier New" w:hAnsi="Courier New" w:cs="Courier New"/>
-        </w:rPr>
-      </w:pPr>
-      <w:r>
-        <w:rPr>
-          <w:rFonts w:ascii="Courier New" w:hAnsi="Courier New" w:cs="Courier New"/>
-        </w:rPr>
-        <w:t xml:space="preserve">In </w:t>
-      </w:r>
-      <w:proofErr w:type="spellStart"/>
-      <w:r>
-        <w:rPr>
-          <w:rFonts w:ascii="Courier New" w:hAnsi="Courier New" w:cs="Courier New"/>
-        </w:rPr>
-        <w:t>Git</w:t>
-      </w:r>
-      <w:proofErr w:type="spellEnd"/>
-      <w:r>
-        <w:rPr>
-          <w:rFonts w:ascii="Courier New" w:hAnsi="Courier New" w:cs="Courier New"/>
-        </w:rPr>
-        <w:t xml:space="preserve"> 2.0, </w:t>
-      </w:r>
-      <w:proofErr w:type="spellStart"/>
-      <w:r>
-        <w:rPr>
-          <w:rFonts w:ascii="Courier New" w:hAnsi="Courier New" w:cs="Courier New"/>
-        </w:rPr>
-        <w:t>Git</w:t>
-      </w:r>
-      <w:proofErr w:type="spellEnd"/>
-      <w:r>
-        <w:rPr>
-          <w:rFonts w:ascii="Courier New" w:hAnsi="Courier New" w:cs="Courier New"/>
-        </w:rPr>
-        <w:t xml:space="preserve"> will default to the more conservative 'simple'</w:t>
-      </w:r>
-    </w:p>
-    <w:p>
-      <w:pPr>
-        <w:rPr>
-          <w:rFonts w:ascii="Courier New" w:hAnsi="Courier New" w:cs="Courier New"/>
-        </w:rPr>
-      </w:pPr>
-      <w:r>
-        <w:rPr>
-          <w:rFonts w:ascii="Courier New" w:hAnsi="Courier New" w:cs="Courier New"/>
-        </w:rPr>
-        <w:t>behavior, which only pushes the current branch to the corresponding</w:t>
-      </w:r>
-    </w:p>
-    <w:p>
-      <w:pPr>
-        <w:rPr>
-          <w:rFonts w:ascii="Courier New" w:hAnsi="Courier New" w:cs="Courier New"/>
-        </w:rPr>
-      </w:pPr>
-      <w:r>
-        <w:rPr>
-          <w:rFonts w:ascii="Courier New" w:hAnsi="Courier New" w:cs="Courier New"/>
-        </w:rPr>
-        <w:t>remote branch that '</w:t>
-      </w:r>
-      <w:proofErr w:type="spellStart"/>
-      <w:r>
-        <w:rPr>
-          <w:rFonts w:ascii="Courier New" w:hAnsi="Courier New" w:cs="Courier New"/>
-        </w:rPr>
-        <w:t>git</w:t>
-      </w:r>
-      <w:proofErr w:type="spellEnd"/>
-      <w:r>
-        <w:rPr>
-          <w:rFonts w:ascii="Courier New" w:hAnsi="Courier New" w:cs="Courier New"/>
-        </w:rPr>
-        <w:t xml:space="preserve"> pull' uses to update the current branch.</w:t>
-      </w:r>
-    </w:p>
-    <w:p>
-      <w:pPr>
-        <w:rPr>
-          <w:rFonts w:ascii="Courier New" w:hAnsi="Courier New" w:cs="Courier New"/>
-        </w:rPr>
-      </w:pPr>
-    </w:p>
-    <w:p>
-      <w:pPr>
-        <w:rPr>
-          <w:rFonts w:ascii="Courier New" w:hAnsi="Courier New" w:cs="Courier New"/>
-        </w:rPr>
-      </w:pPr>
-      <w:r>
-        <w:rPr>
-          <w:rFonts w:ascii="Courier New" w:hAnsi="Courier New" w:cs="Courier New"/>
-        </w:rPr>
-        <w:t>See '</w:t>
-      </w:r>
-      <w:proofErr w:type="spellStart"/>
-      <w:r>
-        <w:rPr>
-          <w:rFonts w:ascii="Courier New" w:hAnsi="Courier New" w:cs="Courier New"/>
-        </w:rPr>
-        <w:t>git</w:t>
-      </w:r>
-      <w:proofErr w:type="spellEnd"/>
-      <w:r>
-        <w:rPr>
-          <w:rFonts w:ascii="Courier New" w:hAnsi="Courier New" w:cs="Courier New"/>
-        </w:rPr>
-        <w:t xml:space="preserve"> help </w:t>
-      </w:r>
-      <w:proofErr w:type="spellStart"/>
-      <w:r>
-        <w:rPr>
-          <w:rFonts w:ascii="Courier New" w:hAnsi="Courier New" w:cs="Courier New"/>
-        </w:rPr>
-        <w:t>config</w:t>
-      </w:r>
-      <w:proofErr w:type="spellEnd"/>
-      <w:r>
-        <w:rPr>
-          <w:rFonts w:ascii="Courier New" w:hAnsi="Courier New" w:cs="Courier New"/>
-        </w:rPr>
-        <w:t>' and search for '</w:t>
-      </w:r>
-      <w:proofErr w:type="spellStart"/>
-      <w:r>
-        <w:rPr>
-          <w:rFonts w:ascii="Courier New" w:hAnsi="Courier New" w:cs="Courier New"/>
-        </w:rPr>
-        <w:t>push.default</w:t>
-      </w:r>
-      <w:proofErr w:type="spellEnd"/>
-      <w:r>
-        <w:rPr>
-          <w:rFonts w:ascii="Courier New" w:hAnsi="Courier New" w:cs="Courier New"/>
-        </w:rPr>
         <w:t>' for further information.</w:t>
       </w:r>
     </w:p>
@@ -2042,48 +1923,20 @@
         <w:rPr>
           <w:rFonts w:ascii="Courier New" w:hAnsi="Courier New" w:cs="Courier New"/>
         </w:rPr>
-        <w:t xml:space="preserve">(the 'simple' mode was introduced in </w:t>
-      </w:r>
-      <w:proofErr w:type="spellStart"/>
-      <w:r>
-        <w:rPr>
-          <w:rFonts w:ascii="Courier New" w:hAnsi="Courier New" w:cs="Courier New"/>
-        </w:rPr>
-        <w:t>Git</w:t>
-      </w:r>
-      <w:proofErr w:type="spellEnd"/>
-      <w:r>
-        <w:rPr>
-          <w:rFonts w:ascii="Courier New" w:hAnsi="Courier New" w:cs="Courier New"/>
-        </w:rPr>
-        <w:t xml:space="preserve"> 1.7.11. Use the similar mode</w:t>
-      </w:r>
-    </w:p>
-    <w:p>
-      <w:pPr>
-        <w:rPr>
-          <w:rFonts w:ascii="Courier New" w:hAnsi="Courier New" w:cs="Courier New"/>
-        </w:rPr>
-      </w:pPr>
-      <w:r>
-        <w:rPr>
-          <w:rFonts w:ascii="Courier New" w:hAnsi="Courier New" w:cs="Courier New"/>
-        </w:rPr>
-        <w:t xml:space="preserve">'current' instead of 'simple' if you sometimes use older versions of </w:t>
-      </w:r>
-      <w:proofErr w:type="spellStart"/>
-      <w:r>
-        <w:rPr>
-          <w:rFonts w:ascii="Courier New" w:hAnsi="Courier New" w:cs="Courier New"/>
-        </w:rPr>
-        <w:t>Git</w:t>
-      </w:r>
-      <w:proofErr w:type="spellEnd"/>
-      <w:r>
-        <w:rPr>
-          <w:rFonts w:ascii="Courier New" w:hAnsi="Courier New" w:cs="Courier New"/>
-        </w:rPr>
-        <w:t>)</w:t>
+        <w:t>(the 'simple' mode was introduced in Git 1.7.11. Use the similar mode</w:t>
+      </w:r>
+    </w:p>
+    <w:p>
+      <w:pPr>
+        <w:rPr>
+          <w:rFonts w:ascii="Courier New" w:hAnsi="Courier New" w:cs="Courier New"/>
+        </w:rPr>
+      </w:pPr>
+      <w:r>
+        <w:rPr>
+          <w:rFonts w:ascii="Courier New" w:hAnsi="Courier New" w:cs="Courier New"/>
+        </w:rPr>
+        <w:t>'current' instead of 'simple' if you sometimes use older versions of Git)</w:t>
       </w:r>
     </w:p>
     <w:p>
@@ -2344,6 +2197,661 @@
             </a:graphic>
           </wp:inline>
         </w:drawing>
+      </w:r>
+    </w:p>
+    <w:p>
+      <w:pPr>
+        <w:rPr>
+          <w:rFonts w:ascii="Arial" w:hAnsi="Arial" w:cs="Arial"/>
+        </w:rPr>
+      </w:pPr>
+    </w:p>
+    <w:p>
+      <w:pPr>
+        <w:rPr>
+          <w:rFonts w:ascii="Arial" w:hAnsi="Arial" w:cs="Arial"/>
+        </w:rPr>
+      </w:pPr>
+    </w:p>
+    <w:p>
+      <w:pPr>
+        <w:pStyle w:val="Heading1"/>
+      </w:pPr>
+      <w:bookmarkStart w:id="2" w:name="_Toc392570179"/>
+      <w:r>
+        <w:t>Change a File in a Local Repository and Commit the Changes</w:t>
+      </w:r>
+      <w:bookmarkEnd w:id="2"/>
+    </w:p>
+    <w:p>
+      <w:pPr>
+        <w:rPr>
+          <w:rFonts w:ascii="Arial" w:hAnsi="Arial" w:cs="Arial"/>
+        </w:rPr>
+      </w:pPr>
+    </w:p>
+    <w:p>
+      <w:pPr>
+        <w:rPr>
+          <w:rFonts w:ascii="Courier New" w:hAnsi="Courier New" w:cs="Courier New"/>
+          <w:sz w:val="20"/>
+          <w:szCs w:val="20"/>
+        </w:rPr>
+      </w:pPr>
+      <w:r>
+        <w:rPr>
+          <w:rFonts w:ascii="Courier New" w:hAnsi="Courier New" w:cs="Courier New"/>
+          <w:sz w:val="20"/>
+          <w:szCs w:val="20"/>
+        </w:rPr>
+        <w:t>c:\gitrepo\CheatSheets&gt;git status</w:t>
+      </w:r>
+    </w:p>
+    <w:p>
+      <w:pPr>
+        <w:rPr>
+          <w:rFonts w:ascii="Courier New" w:hAnsi="Courier New" w:cs="Courier New"/>
+          <w:sz w:val="20"/>
+          <w:szCs w:val="20"/>
+        </w:rPr>
+      </w:pPr>
+      <w:r>
+        <w:rPr>
+          <w:rFonts w:ascii="Courier New" w:hAnsi="Courier New" w:cs="Courier New"/>
+          <w:sz w:val="20"/>
+          <w:szCs w:val="20"/>
+        </w:rPr>
+        <w:t>On branch master</w:t>
+      </w:r>
+    </w:p>
+    <w:p>
+      <w:pPr>
+        <w:rPr>
+          <w:rFonts w:ascii="Courier New" w:hAnsi="Courier New" w:cs="Courier New"/>
+          <w:sz w:val="20"/>
+          <w:szCs w:val="20"/>
+        </w:rPr>
+      </w:pPr>
+      <w:r>
+        <w:rPr>
+          <w:rFonts w:ascii="Courier New" w:hAnsi="Courier New" w:cs="Courier New"/>
+          <w:sz w:val="20"/>
+          <w:szCs w:val="20"/>
+        </w:rPr>
+        <w:t>Your branch is up-to-date with 'origin/master'.</w:t>
+      </w:r>
+    </w:p>
+    <w:p>
+      <w:pPr>
+        <w:rPr>
+          <w:rFonts w:ascii="Courier New" w:hAnsi="Courier New" w:cs="Courier New"/>
+          <w:sz w:val="20"/>
+          <w:szCs w:val="20"/>
+        </w:rPr>
+      </w:pPr>
+    </w:p>
+    <w:p>
+      <w:pPr>
+        <w:rPr>
+          <w:rFonts w:ascii="Courier New" w:hAnsi="Courier New" w:cs="Courier New"/>
+          <w:sz w:val="20"/>
+          <w:szCs w:val="20"/>
+        </w:rPr>
+      </w:pPr>
+      <w:r>
+        <w:rPr>
+          <w:rFonts w:ascii="Courier New" w:hAnsi="Courier New" w:cs="Courier New"/>
+          <w:sz w:val="20"/>
+          <w:szCs w:val="20"/>
+        </w:rPr>
+        <w:t>Changes to be committed:</w:t>
+      </w:r>
+    </w:p>
+    <w:p>
+      <w:pPr>
+        <w:rPr>
+          <w:rFonts w:ascii="Courier New" w:hAnsi="Courier New" w:cs="Courier New"/>
+          <w:sz w:val="20"/>
+          <w:szCs w:val="20"/>
+        </w:rPr>
+      </w:pPr>
+      <w:r>
+        <w:rPr>
+          <w:rFonts w:ascii="Courier New" w:hAnsi="Courier New" w:cs="Courier New"/>
+          <w:sz w:val="20"/>
+          <w:szCs w:val="20"/>
+        </w:rPr>
+        <w:t xml:space="preserve">  (use "git reset HEAD &lt;file&gt;..." to </w:t>
+      </w:r>
+      <w:proofErr w:type="spellStart"/>
+      <w:r>
+        <w:rPr>
+          <w:rFonts w:ascii="Courier New" w:hAnsi="Courier New" w:cs="Courier New"/>
+          <w:sz w:val="20"/>
+          <w:szCs w:val="20"/>
+        </w:rPr>
+        <w:t>unstage</w:t>
+      </w:r>
+      <w:proofErr w:type="spellEnd"/>
+      <w:r>
+        <w:rPr>
+          <w:rFonts w:ascii="Courier New" w:hAnsi="Courier New" w:cs="Courier New"/>
+          <w:sz w:val="20"/>
+          <w:szCs w:val="20"/>
+        </w:rPr>
+        <w:t>)</w:t>
+      </w:r>
+    </w:p>
+    <w:p>
+      <w:pPr>
+        <w:rPr>
+          <w:rFonts w:ascii="Courier New" w:hAnsi="Courier New" w:cs="Courier New"/>
+          <w:sz w:val="20"/>
+          <w:szCs w:val="20"/>
+        </w:rPr>
+      </w:pPr>
+    </w:p>
+    <w:p>
+      <w:pPr>
+        <w:rPr>
+          <w:rFonts w:ascii="Courier New" w:hAnsi="Courier New" w:cs="Courier New"/>
+          <w:sz w:val="20"/>
+          <w:szCs w:val="20"/>
+        </w:rPr>
+      </w:pPr>
+      <w:r>
+        <w:rPr>
+          <w:rFonts w:ascii="Courier New" w:hAnsi="Courier New" w:cs="Courier New"/>
+          <w:sz w:val="20"/>
+          <w:szCs w:val="20"/>
+        </w:rPr>
+        <w:t xml:space="preserve">        deleted:    git cheatsheet.txt</w:t>
+      </w:r>
+    </w:p>
+    <w:p>
+      <w:pPr>
+        <w:rPr>
+          <w:rFonts w:ascii="Courier New" w:hAnsi="Courier New" w:cs="Courier New"/>
+          <w:sz w:val="20"/>
+          <w:szCs w:val="20"/>
+        </w:rPr>
+      </w:pPr>
+    </w:p>
+    <w:p>
+      <w:pPr>
+        <w:rPr>
+          <w:rFonts w:ascii="Courier New" w:hAnsi="Courier New" w:cs="Courier New"/>
+          <w:sz w:val="20"/>
+          <w:szCs w:val="20"/>
+        </w:rPr>
+      </w:pPr>
+      <w:r>
+        <w:rPr>
+          <w:rFonts w:ascii="Courier New" w:hAnsi="Courier New" w:cs="Courier New"/>
+          <w:sz w:val="20"/>
+          <w:szCs w:val="20"/>
+        </w:rPr>
+        <w:t>Changes not staged for commit:</w:t>
+      </w:r>
+    </w:p>
+    <w:p>
+      <w:pPr>
+        <w:rPr>
+          <w:rFonts w:ascii="Courier New" w:hAnsi="Courier New" w:cs="Courier New"/>
+          <w:sz w:val="20"/>
+          <w:szCs w:val="20"/>
+        </w:rPr>
+      </w:pPr>
+      <w:r>
+        <w:rPr>
+          <w:rFonts w:ascii="Courier New" w:hAnsi="Courier New" w:cs="Courier New"/>
+          <w:sz w:val="20"/>
+          <w:szCs w:val="20"/>
+        </w:rPr>
+        <w:t xml:space="preserve">  (use "git add &lt;file&gt;..." to update what will be committed)</w:t>
+      </w:r>
+    </w:p>
+    <w:p>
+      <w:pPr>
+        <w:rPr>
+          <w:rFonts w:ascii="Courier New" w:hAnsi="Courier New" w:cs="Courier New"/>
+          <w:sz w:val="20"/>
+          <w:szCs w:val="20"/>
+        </w:rPr>
+      </w:pPr>
+      <w:r>
+        <w:rPr>
+          <w:rFonts w:ascii="Courier New" w:hAnsi="Courier New" w:cs="Courier New"/>
+          <w:sz w:val="20"/>
+          <w:szCs w:val="20"/>
+        </w:rPr>
+        <w:t xml:space="preserve">  (use "git checkout -- &lt;file&gt;..." to discard changes in working directory)</w:t>
+      </w:r>
+    </w:p>
+    <w:p>
+      <w:pPr>
+        <w:rPr>
+          <w:rFonts w:ascii="Courier New" w:hAnsi="Courier New" w:cs="Courier New"/>
+          <w:sz w:val="20"/>
+          <w:szCs w:val="20"/>
+        </w:rPr>
+      </w:pPr>
+    </w:p>
+    <w:p>
+      <w:pPr>
+        <w:rPr>
+          <w:rFonts w:ascii="Courier New" w:hAnsi="Courier New" w:cs="Courier New"/>
+          <w:sz w:val="20"/>
+          <w:szCs w:val="20"/>
+        </w:rPr>
+      </w:pPr>
+      <w:r>
+        <w:rPr>
+          <w:rFonts w:ascii="Courier New" w:hAnsi="Courier New" w:cs="Courier New"/>
+          <w:sz w:val="20"/>
+          <w:szCs w:val="20"/>
+        </w:rPr>
+        <w:t xml:space="preserve">        modified:   Python Cheatsheet.docx</w:t>
+      </w:r>
+    </w:p>
+    <w:p>
+      <w:pPr>
+        <w:rPr>
+          <w:rFonts w:ascii="Courier New" w:hAnsi="Courier New" w:cs="Courier New"/>
+          <w:sz w:val="20"/>
+          <w:szCs w:val="20"/>
+        </w:rPr>
+      </w:pPr>
+    </w:p>
+    <w:p>
+      <w:pPr>
+        <w:rPr>
+          <w:rFonts w:ascii="Courier New" w:hAnsi="Courier New" w:cs="Courier New"/>
+          <w:sz w:val="20"/>
+          <w:szCs w:val="20"/>
+        </w:rPr>
+      </w:pPr>
+    </w:p>
+    <w:p>
+      <w:pPr>
+        <w:rPr>
+          <w:rFonts w:ascii="Courier New" w:hAnsi="Courier New" w:cs="Courier New"/>
+          <w:sz w:val="20"/>
+          <w:szCs w:val="20"/>
+        </w:rPr>
+      </w:pPr>
+      <w:r>
+        <w:rPr>
+          <w:rFonts w:ascii="Courier New" w:hAnsi="Courier New" w:cs="Courier New"/>
+          <w:sz w:val="20"/>
+          <w:szCs w:val="20"/>
+        </w:rPr>
+        <w:lastRenderedPageBreak/>
+        <w:t>c:\gitrepo\CheatSheets&gt;git add -A</w:t>
+      </w:r>
+    </w:p>
+    <w:p>
+      <w:pPr>
+        <w:rPr>
+          <w:rFonts w:ascii="Courier New" w:hAnsi="Courier New" w:cs="Courier New"/>
+          <w:sz w:val="20"/>
+          <w:szCs w:val="20"/>
+        </w:rPr>
+      </w:pPr>
+    </w:p>
+    <w:p>
+      <w:pPr>
+        <w:rPr>
+          <w:rFonts w:ascii="Courier New" w:hAnsi="Courier New" w:cs="Courier New"/>
+          <w:sz w:val="20"/>
+          <w:szCs w:val="20"/>
+        </w:rPr>
+      </w:pPr>
+      <w:r>
+        <w:rPr>
+          <w:rFonts w:ascii="Courier New" w:hAnsi="Courier New" w:cs="Courier New"/>
+          <w:sz w:val="20"/>
+          <w:szCs w:val="20"/>
+        </w:rPr>
+        <w:t xml:space="preserve">c:\gitrepo\CheatSheets&gt;git commit -m "Update python </w:t>
+      </w:r>
+      <w:proofErr w:type="spellStart"/>
+      <w:r>
+        <w:rPr>
+          <w:rFonts w:ascii="Courier New" w:hAnsi="Courier New" w:cs="Courier New"/>
+          <w:sz w:val="20"/>
+          <w:szCs w:val="20"/>
+        </w:rPr>
+        <w:t>cheatsheet</w:t>
+      </w:r>
+      <w:proofErr w:type="spellEnd"/>
+      <w:r>
+        <w:rPr>
+          <w:rFonts w:ascii="Courier New" w:hAnsi="Courier New" w:cs="Courier New"/>
+          <w:sz w:val="20"/>
+          <w:szCs w:val="20"/>
+        </w:rPr>
+        <w:t>"</w:t>
+      </w:r>
+    </w:p>
+    <w:p>
+      <w:pPr>
+        <w:rPr>
+          <w:rFonts w:ascii="Courier New" w:hAnsi="Courier New" w:cs="Courier New"/>
+          <w:sz w:val="20"/>
+          <w:szCs w:val="20"/>
+        </w:rPr>
+      </w:pPr>
+      <w:r>
+        <w:rPr>
+          <w:rFonts w:ascii="Courier New" w:hAnsi="Courier New" w:cs="Courier New"/>
+          <w:sz w:val="20"/>
+          <w:szCs w:val="20"/>
+        </w:rPr>
+        <w:t xml:space="preserve">[master 67b182b] Update python </w:t>
+      </w:r>
+      <w:proofErr w:type="spellStart"/>
+      <w:r>
+        <w:rPr>
+          <w:rFonts w:ascii="Courier New" w:hAnsi="Courier New" w:cs="Courier New"/>
+          <w:sz w:val="20"/>
+          <w:szCs w:val="20"/>
+        </w:rPr>
+        <w:t>cheatsheet</w:t>
+      </w:r>
+      <w:proofErr w:type="spellEnd"/>
+    </w:p>
+    <w:p>
+      <w:pPr>
+        <w:rPr>
+          <w:rFonts w:ascii="Courier New" w:hAnsi="Courier New" w:cs="Courier New"/>
+          <w:sz w:val="20"/>
+          <w:szCs w:val="20"/>
+        </w:rPr>
+      </w:pPr>
+      <w:r>
+        <w:rPr>
+          <w:rFonts w:ascii="Courier New" w:hAnsi="Courier New" w:cs="Courier New"/>
+          <w:sz w:val="20"/>
+          <w:szCs w:val="20"/>
+        </w:rPr>
+        <w:t xml:space="preserve"> 2 files changed, 123 deletions(-)</w:t>
+      </w:r>
+    </w:p>
+    <w:p>
+      <w:pPr>
+        <w:rPr>
+          <w:rFonts w:ascii="Courier New" w:hAnsi="Courier New" w:cs="Courier New"/>
+          <w:sz w:val="20"/>
+          <w:szCs w:val="20"/>
+        </w:rPr>
+      </w:pPr>
+      <w:r>
+        <w:rPr>
+          <w:rFonts w:ascii="Courier New" w:hAnsi="Courier New" w:cs="Courier New"/>
+          <w:sz w:val="20"/>
+          <w:szCs w:val="20"/>
+        </w:rPr>
+        <w:t xml:space="preserve"> rewrite Python Cheatsheet.docx (66%)</w:t>
+      </w:r>
+    </w:p>
+    <w:p>
+      <w:pPr>
+        <w:rPr>
+          <w:rFonts w:ascii="Courier New" w:hAnsi="Courier New" w:cs="Courier New"/>
+          <w:sz w:val="20"/>
+          <w:szCs w:val="20"/>
+        </w:rPr>
+      </w:pPr>
+      <w:r>
+        <w:rPr>
+          <w:rFonts w:ascii="Courier New" w:hAnsi="Courier New" w:cs="Courier New"/>
+          <w:sz w:val="20"/>
+          <w:szCs w:val="20"/>
+        </w:rPr>
+        <w:t xml:space="preserve"> delete mode 100644 git cheatsheet.txt</w:t>
+      </w:r>
+    </w:p>
+    <w:p>
+      <w:pPr>
+        <w:rPr>
+          <w:rFonts w:ascii="Courier New" w:hAnsi="Courier New" w:cs="Courier New"/>
+          <w:sz w:val="20"/>
+          <w:szCs w:val="20"/>
+        </w:rPr>
+      </w:pPr>
+    </w:p>
+    <w:p>
+      <w:pPr>
+        <w:rPr>
+          <w:rFonts w:ascii="Courier New" w:hAnsi="Courier New" w:cs="Courier New"/>
+          <w:sz w:val="20"/>
+          <w:szCs w:val="20"/>
+        </w:rPr>
+      </w:pPr>
+      <w:r>
+        <w:rPr>
+          <w:rFonts w:ascii="Courier New" w:hAnsi="Courier New" w:cs="Courier New"/>
+          <w:sz w:val="20"/>
+          <w:szCs w:val="20"/>
+        </w:rPr>
+        <w:t>c:\gitrepo\CheatSheets&gt;git push</w:t>
+      </w:r>
+    </w:p>
+    <w:p>
+      <w:pPr>
+        <w:rPr>
+          <w:rFonts w:ascii="Courier New" w:hAnsi="Courier New" w:cs="Courier New"/>
+          <w:sz w:val="20"/>
+          <w:szCs w:val="20"/>
+        </w:rPr>
+      </w:pPr>
+    </w:p>
+    <w:p>
+      <w:pPr>
+        <w:rPr>
+          <w:rFonts w:ascii="Courier New" w:hAnsi="Courier New" w:cs="Courier New"/>
+          <w:sz w:val="20"/>
+          <w:szCs w:val="20"/>
+        </w:rPr>
+      </w:pPr>
+      <w:r>
+        <w:rPr>
+          <w:rFonts w:ascii="Courier New" w:hAnsi="Courier New" w:cs="Courier New"/>
+          <w:sz w:val="20"/>
+          <w:szCs w:val="20"/>
+        </w:rPr>
+        <w:t xml:space="preserve">Username for 'https://github.com': </w:t>
+      </w:r>
+      <w:proofErr w:type="spellStart"/>
+      <w:r>
+        <w:rPr>
+          <w:rFonts w:ascii="Courier New" w:hAnsi="Courier New" w:cs="Courier New"/>
+          <w:sz w:val="20"/>
+          <w:szCs w:val="20"/>
+        </w:rPr>
+        <w:t>BAPrettyfield</w:t>
+      </w:r>
+      <w:proofErr w:type="spellEnd"/>
+    </w:p>
+    <w:p>
+      <w:pPr>
+        <w:rPr>
+          <w:rFonts w:ascii="Courier New" w:hAnsi="Courier New" w:cs="Courier New"/>
+          <w:sz w:val="20"/>
+          <w:szCs w:val="20"/>
+        </w:rPr>
+      </w:pPr>
+      <w:r>
+        <w:rPr>
+          <w:rFonts w:ascii="Courier New" w:hAnsi="Courier New" w:cs="Courier New"/>
+          <w:sz w:val="20"/>
+          <w:szCs w:val="20"/>
+        </w:rPr>
+        <w:t>Password for 'https://BAPrettyfield@github.com':</w:t>
+      </w:r>
+    </w:p>
+    <w:p>
+      <w:pPr>
+        <w:rPr>
+          <w:rFonts w:ascii="Courier New" w:hAnsi="Courier New" w:cs="Courier New"/>
+          <w:sz w:val="20"/>
+          <w:szCs w:val="20"/>
+        </w:rPr>
+      </w:pPr>
+      <w:r>
+        <w:rPr>
+          <w:rFonts w:ascii="Courier New" w:hAnsi="Courier New" w:cs="Courier New"/>
+          <w:sz w:val="20"/>
+          <w:szCs w:val="20"/>
+        </w:rPr>
+        <w:t>Counting objects: 5, done.</w:t>
+      </w:r>
+    </w:p>
+    <w:p>
+      <w:pPr>
+        <w:rPr>
+          <w:rFonts w:ascii="Courier New" w:hAnsi="Courier New" w:cs="Courier New"/>
+          <w:sz w:val="20"/>
+          <w:szCs w:val="20"/>
+        </w:rPr>
+      </w:pPr>
+      <w:r>
+        <w:rPr>
+          <w:rFonts w:ascii="Courier New" w:hAnsi="Courier New" w:cs="Courier New"/>
+          <w:sz w:val="20"/>
+          <w:szCs w:val="20"/>
+        </w:rPr>
+        <w:t>Delta compression using up to 4 threads.</w:t>
+      </w:r>
+    </w:p>
+    <w:p>
+      <w:pPr>
+        <w:rPr>
+          <w:rFonts w:ascii="Courier New" w:hAnsi="Courier New" w:cs="Courier New"/>
+          <w:sz w:val="20"/>
+          <w:szCs w:val="20"/>
+        </w:rPr>
+      </w:pPr>
+      <w:r>
+        <w:rPr>
+          <w:rFonts w:ascii="Courier New" w:hAnsi="Courier New" w:cs="Courier New"/>
+          <w:sz w:val="20"/>
+          <w:szCs w:val="20"/>
+        </w:rPr>
+        <w:t>Compressing objects: 100% (3/3), done.</w:t>
+      </w:r>
+    </w:p>
+    <w:p>
+      <w:pPr>
+        <w:rPr>
+          <w:rFonts w:ascii="Courier New" w:hAnsi="Courier New" w:cs="Courier New"/>
+          <w:sz w:val="20"/>
+          <w:szCs w:val="20"/>
+        </w:rPr>
+      </w:pPr>
+      <w:r>
+        <w:rPr>
+          <w:rFonts w:ascii="Courier New" w:hAnsi="Courier New" w:cs="Courier New"/>
+          <w:sz w:val="20"/>
+          <w:szCs w:val="20"/>
+        </w:rPr>
+        <w:t xml:space="preserve">Writing objects: 100% (3/3), 24.93 </w:t>
+      </w:r>
+      <w:proofErr w:type="spellStart"/>
+      <w:r>
+        <w:rPr>
+          <w:rFonts w:ascii="Courier New" w:hAnsi="Courier New" w:cs="Courier New"/>
+          <w:sz w:val="20"/>
+          <w:szCs w:val="20"/>
+        </w:rPr>
+        <w:t>KiB</w:t>
+      </w:r>
+      <w:proofErr w:type="spellEnd"/>
+      <w:r>
+        <w:rPr>
+          <w:rFonts w:ascii="Courier New" w:hAnsi="Courier New" w:cs="Courier New"/>
+          <w:sz w:val="20"/>
+          <w:szCs w:val="20"/>
+        </w:rPr>
+        <w:t xml:space="preserve"> | 0 bytes/s, done.</w:t>
+      </w:r>
+    </w:p>
+    <w:p>
+      <w:pPr>
+        <w:rPr>
+          <w:rFonts w:ascii="Courier New" w:hAnsi="Courier New" w:cs="Courier New"/>
+          <w:sz w:val="20"/>
+          <w:szCs w:val="20"/>
+        </w:rPr>
+      </w:pPr>
+      <w:r>
+        <w:rPr>
+          <w:rFonts w:ascii="Courier New" w:hAnsi="Courier New" w:cs="Courier New"/>
+          <w:sz w:val="20"/>
+          <w:szCs w:val="20"/>
+        </w:rPr>
+        <w:t>Total 3 (delta 0), reused 0 (delta 0)</w:t>
+      </w:r>
+    </w:p>
+    <w:p>
+      <w:pPr>
+        <w:rPr>
+          <w:rFonts w:ascii="Courier New" w:hAnsi="Courier New" w:cs="Courier New"/>
+          <w:sz w:val="20"/>
+          <w:szCs w:val="20"/>
+        </w:rPr>
+      </w:pPr>
+      <w:r>
+        <w:rPr>
+          <w:rFonts w:ascii="Courier New" w:hAnsi="Courier New" w:cs="Courier New"/>
+          <w:sz w:val="20"/>
+          <w:szCs w:val="20"/>
+        </w:rPr>
+        <w:t>To https://github.com/BAPrettyfield/CheatSheets.git</w:t>
+      </w:r>
+    </w:p>
+    <w:p>
+      <w:pPr>
+        <w:rPr>
+          <w:rFonts w:ascii="Courier New" w:hAnsi="Courier New" w:cs="Courier New"/>
+          <w:sz w:val="20"/>
+          <w:szCs w:val="20"/>
+        </w:rPr>
+      </w:pPr>
+      <w:r>
+        <w:rPr>
+          <w:rFonts w:ascii="Courier New" w:hAnsi="Courier New" w:cs="Courier New"/>
+          <w:sz w:val="20"/>
+          <w:szCs w:val="20"/>
+        </w:rPr>
+        <w:t xml:space="preserve">   e31b7e5..67b182b  master -&gt; master</w:t>
+      </w:r>
+    </w:p>
+    <w:p>
+      <w:pPr>
+        <w:rPr>
+          <w:rFonts w:ascii="Courier New" w:hAnsi="Courier New" w:cs="Courier New"/>
+          <w:sz w:val="20"/>
+          <w:szCs w:val="20"/>
+        </w:rPr>
+      </w:pPr>
+    </w:p>
+    <w:p>
+      <w:pPr>
+        <w:rPr>
+          <w:rFonts w:ascii="Courier New" w:hAnsi="Courier New" w:cs="Courier New"/>
+          <w:sz w:val="20"/>
+          <w:szCs w:val="20"/>
+        </w:rPr>
+      </w:pPr>
+      <w:r>
+        <w:rPr>
+          <w:rFonts w:ascii="Courier New" w:hAnsi="Courier New" w:cs="Courier New"/>
+          <w:sz w:val="20"/>
+          <w:szCs w:val="20"/>
+        </w:rPr>
+        <w:t>c:\gitrepo\CheatSheets&gt;</w:t>
       </w:r>
     </w:p>
     <w:sectPr>
@@ -3153,6 +3661,19 @@
       <w:sz w:val="16"/>
       <w:szCs w:val="16"/>
     </w:rPr>
+  </w:style>
+  <w:style w:type="paragraph" w:styleId="TOC2">
+    <w:name w:val="toc 2"/>
+    <w:basedOn w:val="Normal"/>
+    <w:next w:val="Normal"/>
+    <w:autoRedefine/>
+    <w:uiPriority w:val="39"/>
+    <w:unhideWhenUsed/>
+    <w:rsid w:val="00D355BC"/>
+    <w:pPr>
+      <w:spacing w:after="100"/>
+      <w:ind w:left="240"/>
+    </w:pPr>
   </w:style>
 </w:styles>
 </file>
@@ -3445,7 +3966,7 @@
 </file>
 
 <file path=customXml/itemProps1.xml><?xml version="1.0" encoding="utf-8"?>
-<ds:datastoreItem xmlns:ds="http://schemas.openxmlformats.org/officeDocument/2006/customXml" ds:itemID="{AD75C415-5854-424E-9CC5-A216C2037E17}">
+<ds:datastoreItem xmlns:ds="http://schemas.openxmlformats.org/officeDocument/2006/customXml" ds:itemID="{9C15544E-68CC-4C76-B706-2403AA4DBE52}">
   <ds:schemaRefs>
     <ds:schemaRef ds:uri="http://schemas.openxmlformats.org/officeDocument/2006/bibliography"/>
   </ds:schemaRefs>

</xml_diff>

<commit_message>
Added repository expansion content
</commit_message>
<xml_diff>
--- a/git cheatsheet.docx
+++ b/git cheatsheet.docx
@@ -297,6 +297,147 @@
     <w:p>
       <w:pPr>
         <w:spacing w:after="200" w:line="276" w:lineRule="auto"/>
+      </w:pPr>
+      <w:r>
+        <w:t>Add sub-repositories in github GUI</w:t>
+      </w:r>
+    </w:p>
+    <w:p>
+      <w:pPr>
+        <w:spacing w:after="200" w:line="276" w:lineRule="auto"/>
+      </w:pPr>
+      <w:r>
+        <w:t xml:space="preserve">from </w:t>
+      </w:r>
+      <w:hyperlink r:id="rId5" w:history="1">
+        <w:r>
+          <w:rPr>
+            <w:rStyle w:val="Hyperlink"/>
+          </w:rPr>
+          <w:t>http://stackoverflow.com/questions/18773598/creating-folders-inside-github-com-repo-without-using-git</w:t>
+        </w:r>
+      </w:hyperlink>
+    </w:p>
+    <w:p>
+      <w:pPr>
+        <w:spacing w:after="200" w:line="276" w:lineRule="auto"/>
+      </w:pPr>
+      <w:r>
+        <w:rPr>
+          <w:noProof/>
+          <w:lang w:bidi="ar-SA"/>
+        </w:rPr>
+        <w:drawing>
+          <wp:inline distT="0" distB="0" distL="0" distR="0">
+            <wp:extent cx="5943600" cy="1659747"/>
+            <wp:effectExtent l="19050" t="0" r="0" b="0"/>
+            <wp:docPr id="3" name="Picture 1"/>
+            <wp:cNvGraphicFramePr>
+              <a:graphicFrameLocks xmlns:a="http://schemas.openxmlformats.org/drawingml/2006/main" noChangeAspect="1"/>
+            </wp:cNvGraphicFramePr>
+            <a:graphic xmlns:a="http://schemas.openxmlformats.org/drawingml/2006/main">
+              <a:graphicData uri="http://schemas.openxmlformats.org/drawingml/2006/picture">
+                <pic:pic xmlns:pic="http://schemas.openxmlformats.org/drawingml/2006/picture">
+                  <pic:nvPicPr>
+                    <pic:cNvPr id="0" name="Picture 1"/>
+                    <pic:cNvPicPr>
+                      <a:picLocks noChangeAspect="1" noChangeArrowheads="1"/>
+                    </pic:cNvPicPr>
+                  </pic:nvPicPr>
+                  <pic:blipFill>
+                    <a:blip r:embed="rId6" cstate="print"/>
+                    <a:srcRect/>
+                    <a:stretch>
+                      <a:fillRect/>
+                    </a:stretch>
+                  </pic:blipFill>
+                  <pic:spPr bwMode="auto">
+                    <a:xfrm>
+                      <a:off x="0" y="0"/>
+                      <a:ext cx="5943600" cy="1659747"/>
+                    </a:xfrm>
+                    <a:prstGeom prst="rect">
+                      <a:avLst/>
+                    </a:prstGeom>
+                    <a:noFill/>
+                    <a:ln w="9525">
+                      <a:noFill/>
+                      <a:miter lim="800000"/>
+                      <a:headEnd/>
+                      <a:tailEnd/>
+                    </a:ln>
+                  </pic:spPr>
+                </pic:pic>
+              </a:graphicData>
+            </a:graphic>
+          </wp:inline>
+        </w:drawing>
+      </w:r>
+    </w:p>
+    <w:p>
+      <w:pPr>
+        <w:shd w:val="clear" w:color="auto" w:fill="FFFFFF" w:themeFill="background1"/>
+        <w:spacing w:after="200" w:line="276" w:lineRule="auto"/>
+      </w:pPr>
+      <w:r>
+        <w:rPr>
+          <w:color w:val="000000"/>
+          <w:shd w:val="clear" w:color="auto" w:fill="EEEEEE"/>
+        </w:rPr>
+        <w:t>Always create an .</w:t>
+      </w:r>
+      <w:proofErr w:type="spellStart"/>
+      <w:r>
+        <w:rPr>
+          <w:color w:val="000000"/>
+          <w:shd w:val="clear" w:color="auto" w:fill="EEEEEE"/>
+        </w:rPr>
+        <w:t>md</w:t>
+      </w:r>
+      <w:proofErr w:type="spellEnd"/>
+      <w:r>
+        <w:rPr>
+          <w:color w:val="000000"/>
+          <w:shd w:val="clear" w:color="auto" w:fill="EEEEEE"/>
+        </w:rPr>
+        <w:t xml:space="preserve"> file for the new repository, and save it as </w:t>
+      </w:r>
+      <w:proofErr w:type="spellStart"/>
+      <w:r>
+        <w:rPr>
+          <w:color w:val="000000"/>
+          <w:shd w:val="clear" w:color="auto" w:fill="EEEEEE"/>
+        </w:rPr>
+        <w:t>repositoryname</w:t>
+      </w:r>
+      <w:proofErr w:type="spellEnd"/>
+      <w:r>
+        <w:rPr>
+          <w:color w:val="000000"/>
+          <w:shd w:val="clear" w:color="auto" w:fill="EEEEEE"/>
+        </w:rPr>
+        <w:t>/</w:t>
+      </w:r>
+      <w:proofErr w:type="spellStart"/>
+      <w:r>
+        <w:rPr>
+          <w:color w:val="000000"/>
+          <w:shd w:val="clear" w:color="auto" w:fill="EEEEEE"/>
+        </w:rPr>
+        <w:t>newfoldername</w:t>
+      </w:r>
+      <w:proofErr w:type="spellEnd"/>
+      <w:r>
+        <w:rPr>
+          <w:color w:val="000000"/>
+          <w:shd w:val="clear" w:color="auto" w:fill="EEEEEE"/>
+        </w:rPr>
+        <w:t>/filename.  Any non-existing intermediate directories will be automatically created.</w:t>
+      </w:r>
+    </w:p>
+    <w:p>
+      <w:pPr>
+        <w:spacing w:after="200" w:line="276" w:lineRule="auto"/>
         <w:rPr>
           <w:rFonts w:asciiTheme="majorHAnsi" w:eastAsiaTheme="majorEastAsia" w:hAnsiTheme="majorHAnsi" w:cstheme="majorBidi"/>
           <w:b/>
@@ -1673,21 +1814,61 @@
         <w:rPr>
           <w:rFonts w:ascii="Courier New" w:hAnsi="Courier New" w:cs="Courier New"/>
         </w:rPr>
-        <w:t xml:space="preserve">  git </w:t>
+        <w:t xml:space="preserve">  git config --global </w:t>
       </w:r>
       <w:proofErr w:type="spellStart"/>
       <w:r>
         <w:rPr>
           <w:rFonts w:ascii="Courier New" w:hAnsi="Courier New" w:cs="Courier New"/>
         </w:rPr>
-        <w:t>config</w:t>
+        <w:t>push.default</w:t>
       </w:r>
       <w:proofErr w:type="spellEnd"/>
       <w:r>
         <w:rPr>
           <w:rFonts w:ascii="Courier New" w:hAnsi="Courier New" w:cs="Courier New"/>
         </w:rPr>
-        <w:t xml:space="preserve"> --global </w:t>
+        <w:t xml:space="preserve"> matching</w:t>
+      </w:r>
+    </w:p>
+    <w:p>
+      <w:pPr>
+        <w:rPr>
+          <w:rFonts w:ascii="Courier New" w:hAnsi="Courier New" w:cs="Courier New"/>
+        </w:rPr>
+      </w:pPr>
+    </w:p>
+    <w:p>
+      <w:pPr>
+        <w:rPr>
+          <w:rFonts w:ascii="Courier New" w:hAnsi="Courier New" w:cs="Courier New"/>
+        </w:rPr>
+      </w:pPr>
+      <w:r>
+        <w:rPr>
+          <w:rFonts w:ascii="Courier New" w:hAnsi="Courier New" w:cs="Courier New"/>
+        </w:rPr>
+        <w:t>To squelch this message and adopt the new behavior now, use:</w:t>
+      </w:r>
+    </w:p>
+    <w:p>
+      <w:pPr>
+        <w:rPr>
+          <w:rFonts w:ascii="Courier New" w:hAnsi="Courier New" w:cs="Courier New"/>
+        </w:rPr>
+      </w:pPr>
+    </w:p>
+    <w:p>
+      <w:pPr>
+        <w:rPr>
+          <w:rFonts w:ascii="Courier New" w:hAnsi="Courier New" w:cs="Courier New"/>
+        </w:rPr>
+      </w:pPr>
+      <w:r>
+        <w:rPr>
+          <w:rFonts w:ascii="Courier New" w:hAnsi="Courier New" w:cs="Courier New"/>
+        </w:rPr>
+        <w:t xml:space="preserve">  git config --global </w:t>
       </w:r>
       <w:proofErr w:type="spellStart"/>
       <w:r>
@@ -1701,108 +1882,40 @@
         <w:rPr>
           <w:rFonts w:ascii="Courier New" w:hAnsi="Courier New" w:cs="Courier New"/>
         </w:rPr>
-        <w:t xml:space="preserve"> matching</w:t>
-      </w:r>
-    </w:p>
-    <w:p>
-      <w:pPr>
-        <w:rPr>
-          <w:rFonts w:ascii="Courier New" w:hAnsi="Courier New" w:cs="Courier New"/>
-        </w:rPr>
-      </w:pPr>
-    </w:p>
-    <w:p>
-      <w:pPr>
-        <w:rPr>
-          <w:rFonts w:ascii="Courier New" w:hAnsi="Courier New" w:cs="Courier New"/>
-        </w:rPr>
-      </w:pPr>
-      <w:r>
-        <w:rPr>
-          <w:rFonts w:ascii="Courier New" w:hAnsi="Courier New" w:cs="Courier New"/>
-        </w:rPr>
-        <w:t>To squelch this message and adopt the new behavior now, use:</w:t>
-      </w:r>
-    </w:p>
-    <w:p>
-      <w:pPr>
-        <w:rPr>
-          <w:rFonts w:ascii="Courier New" w:hAnsi="Courier New" w:cs="Courier New"/>
-        </w:rPr>
-      </w:pPr>
-    </w:p>
-    <w:p>
-      <w:pPr>
-        <w:rPr>
-          <w:rFonts w:ascii="Courier New" w:hAnsi="Courier New" w:cs="Courier New"/>
-        </w:rPr>
-      </w:pPr>
-      <w:r>
-        <w:rPr>
-          <w:rFonts w:ascii="Courier New" w:hAnsi="Courier New" w:cs="Courier New"/>
-        </w:rPr>
-        <w:t xml:space="preserve">  git </w:t>
+        <w:t xml:space="preserve"> simple</w:t>
+      </w:r>
+    </w:p>
+    <w:p>
+      <w:pPr>
+        <w:rPr>
+          <w:rFonts w:ascii="Courier New" w:hAnsi="Courier New" w:cs="Courier New"/>
+        </w:rPr>
+      </w:pPr>
+    </w:p>
+    <w:p>
+      <w:pPr>
+        <w:rPr>
+          <w:rFonts w:ascii="Courier New" w:hAnsi="Courier New" w:cs="Courier New"/>
+        </w:rPr>
+      </w:pPr>
+      <w:r>
+        <w:rPr>
+          <w:rFonts w:ascii="Courier New" w:hAnsi="Courier New" w:cs="Courier New"/>
+        </w:rPr>
+        <w:t xml:space="preserve">When </w:t>
       </w:r>
       <w:proofErr w:type="spellStart"/>
       <w:r>
         <w:rPr>
           <w:rFonts w:ascii="Courier New" w:hAnsi="Courier New" w:cs="Courier New"/>
         </w:rPr>
-        <w:t>config</w:t>
+        <w:t>push.default</w:t>
       </w:r>
       <w:proofErr w:type="spellEnd"/>
       <w:r>
         <w:rPr>
           <w:rFonts w:ascii="Courier New" w:hAnsi="Courier New" w:cs="Courier New"/>
         </w:rPr>
-        <w:t xml:space="preserve"> --global </w:t>
-      </w:r>
-      <w:proofErr w:type="spellStart"/>
-      <w:r>
-        <w:rPr>
-          <w:rFonts w:ascii="Courier New" w:hAnsi="Courier New" w:cs="Courier New"/>
-        </w:rPr>
-        <w:t>push.default</w:t>
-      </w:r>
-      <w:proofErr w:type="spellEnd"/>
-      <w:r>
-        <w:rPr>
-          <w:rFonts w:ascii="Courier New" w:hAnsi="Courier New" w:cs="Courier New"/>
-        </w:rPr>
-        <w:t xml:space="preserve"> simple</w:t>
-      </w:r>
-    </w:p>
-    <w:p>
-      <w:pPr>
-        <w:rPr>
-          <w:rFonts w:ascii="Courier New" w:hAnsi="Courier New" w:cs="Courier New"/>
-        </w:rPr>
-      </w:pPr>
-    </w:p>
-    <w:p>
-      <w:pPr>
-        <w:rPr>
-          <w:rFonts w:ascii="Courier New" w:hAnsi="Courier New" w:cs="Courier New"/>
-        </w:rPr>
-      </w:pPr>
-      <w:r>
-        <w:rPr>
-          <w:rFonts w:ascii="Courier New" w:hAnsi="Courier New" w:cs="Courier New"/>
-        </w:rPr>
-        <w:t xml:space="preserve">When </w:t>
-      </w:r>
-      <w:proofErr w:type="spellStart"/>
-      <w:r>
-        <w:rPr>
-          <w:rFonts w:ascii="Courier New" w:hAnsi="Courier New" w:cs="Courier New"/>
-        </w:rPr>
-        <w:t>push.default</w:t>
-      </w:r>
-      <w:proofErr w:type="spellEnd"/>
-      <w:r>
-        <w:rPr>
-          <w:rFonts w:ascii="Courier New" w:hAnsi="Courier New" w:cs="Courier New"/>
-        </w:rPr>
         <w:t xml:space="preserve"> is set to 'matching', git will push local branches</w:t>
       </w:r>
     </w:p>
@@ -1882,21 +1995,7 @@
         <w:rPr>
           <w:rFonts w:ascii="Courier New" w:hAnsi="Courier New" w:cs="Courier New"/>
         </w:rPr>
-        <w:t xml:space="preserve">See 'git help </w:t>
-      </w:r>
-      <w:proofErr w:type="spellStart"/>
-      <w:r>
-        <w:rPr>
-          <w:rFonts w:ascii="Courier New" w:hAnsi="Courier New" w:cs="Courier New"/>
-        </w:rPr>
-        <w:t>config</w:t>
-      </w:r>
-      <w:proofErr w:type="spellEnd"/>
-      <w:r>
-        <w:rPr>
-          <w:rFonts w:ascii="Courier New" w:hAnsi="Courier New" w:cs="Courier New"/>
-        </w:rPr>
-        <w:t>' and search for '</w:t>
+        <w:t>See 'git help config' and search for '</w:t>
       </w:r>
       <w:proofErr w:type="spellStart"/>
       <w:r>
@@ -2170,7 +2269,7 @@
                     </pic:cNvPicPr>
                   </pic:nvPicPr>
                   <pic:blipFill>
-                    <a:blip r:embed="rId5" cstate="print"/>
+                    <a:blip r:embed="rId7" cstate="print"/>
                     <a:srcRect/>
                     <a:stretch>
                       <a:fillRect/>
@@ -3966,7 +4065,7 @@
 </file>
 
 <file path=customXml/itemProps1.xml><?xml version="1.0" encoding="utf-8"?>
-<ds:datastoreItem xmlns:ds="http://schemas.openxmlformats.org/officeDocument/2006/customXml" ds:itemID="{9C15544E-68CC-4C76-B706-2403AA4DBE52}">
+<ds:datastoreItem xmlns:ds="http://schemas.openxmlformats.org/officeDocument/2006/customXml" ds:itemID="{107EE4A1-15FB-4C05-8DC2-0F8CCD5CFE4F}">
   <ds:schemaRefs>
     <ds:schemaRef ds:uri="http://schemas.openxmlformats.org/officeDocument/2006/bibliography"/>
   </ds:schemaRefs>

</xml_diff>

<commit_message>
Scikit learn and other changes
</commit_message>
<xml_diff>
--- a/git cheatsheet.docx
+++ b/git cheatsheet.docx
@@ -397,21 +397,7 @@
         <w:rPr>
           <w:rFonts w:ascii="Courier New" w:hAnsi="Courier New" w:cs="Courier New"/>
         </w:rPr>
-        <w:t>Cloning into '</w:t>
-      </w:r>
-      <w:proofErr w:type="spellStart"/>
-      <w:r>
-        <w:rPr>
-          <w:rFonts w:ascii="Courier New" w:hAnsi="Courier New" w:cs="Courier New"/>
-        </w:rPr>
-        <w:t>CheatSheets</w:t>
-      </w:r>
-      <w:proofErr w:type="spellEnd"/>
-      <w:r>
-        <w:rPr>
-          <w:rFonts w:ascii="Courier New" w:hAnsi="Courier New" w:cs="Courier New"/>
-        </w:rPr>
-        <w:t>'...</w:t>
+        <w:t>Cloning into 'CheatSheets'...</w:t>
       </w:r>
     </w:p>
     <w:p>
@@ -503,21 +489,7 @@
         <w:rPr>
           <w:rFonts w:ascii="Courier New" w:hAnsi="Courier New" w:cs="Courier New"/>
         </w:rPr>
-        <w:t xml:space="preserve">###  Now, if I take the dir of the </w:t>
-      </w:r>
-      <w:proofErr w:type="spellStart"/>
-      <w:r>
-        <w:rPr>
-          <w:rFonts w:ascii="Courier New" w:hAnsi="Courier New" w:cs="Courier New"/>
-        </w:rPr>
-        <w:t>gitrepo</w:t>
-      </w:r>
-      <w:proofErr w:type="spellEnd"/>
-      <w:r>
-        <w:rPr>
-          <w:rFonts w:ascii="Courier New" w:hAnsi="Courier New" w:cs="Courier New"/>
-        </w:rPr>
-        <w:t xml:space="preserve"> directory,</w:t>
+        <w:t>###  Now, if I take the dir of the gitrepo directory,</w:t>
       </w:r>
     </w:p>
     <w:p>
@@ -543,21 +515,7 @@
         <w:rPr>
           <w:rFonts w:ascii="Courier New" w:hAnsi="Courier New" w:cs="Courier New"/>
         </w:rPr>
-        <w:t xml:space="preserve">###  I also see that there is a </w:t>
-      </w:r>
-      <w:proofErr w:type="spellStart"/>
-      <w:r>
-        <w:rPr>
-          <w:rFonts w:ascii="Courier New" w:hAnsi="Courier New" w:cs="Courier New"/>
-        </w:rPr>
-        <w:t>CheatSheets</w:t>
-      </w:r>
-      <w:proofErr w:type="spellEnd"/>
-      <w:r>
-        <w:rPr>
-          <w:rFonts w:ascii="Courier New" w:hAnsi="Courier New" w:cs="Courier New"/>
-        </w:rPr>
-        <w:t xml:space="preserve"> sub folder which</w:t>
+        <w:t>###  I also see that there is a CheatSheets sub folder which</w:t>
       </w:r>
     </w:p>
     <w:p>
@@ -682,16 +640,8 @@
         <w:rPr>
           <w:rFonts w:ascii="Courier New" w:hAnsi="Courier New" w:cs="Courier New"/>
         </w:rPr>
-        <w:t xml:space="preserve">07/08/2014  04:22 AM    &lt;DIR&gt;          </w:t>
-      </w:r>
-      <w:proofErr w:type="spellStart"/>
-      <w:r>
-        <w:rPr>
-          <w:rFonts w:ascii="Courier New" w:hAnsi="Courier New" w:cs="Courier New"/>
-        </w:rPr>
-        <w:t>CheatSheets</w:t>
-      </w:r>
-      <w:proofErr w:type="spellEnd"/>
+        <w:t>07/08/2014  04:22 AM    &lt;DIR&gt;          CheatSheets</w:t>
+      </w:r>
     </w:p>
     <w:p>
       <w:pPr>
@@ -736,16 +686,8 @@
         <w:rPr>
           <w:rFonts w:ascii="Courier New" w:hAnsi="Courier New" w:cs="Courier New"/>
         </w:rPr>
-        <w:t xml:space="preserve">C:\gitrepo&gt;cd </w:t>
-      </w:r>
-      <w:proofErr w:type="spellStart"/>
-      <w:r>
-        <w:rPr>
-          <w:rFonts w:ascii="Courier New" w:hAnsi="Courier New" w:cs="Courier New"/>
-        </w:rPr>
-        <w:t>CheatSheets</w:t>
-      </w:r>
-      <w:proofErr w:type="spellEnd"/>
+        <w:t>C:\gitrepo&gt;cd CheatSheets</w:t>
+      </w:r>
     </w:p>
     <w:p>
       <w:pPr>
@@ -935,21 +877,7 @@
         <w:rPr>
           <w:rFonts w:ascii="Courier New" w:hAnsi="Courier New" w:cs="Courier New"/>
         </w:rPr>
-        <w:t xml:space="preserve">###  the </w:t>
-      </w:r>
-      <w:proofErr w:type="spellStart"/>
-      <w:r>
-        <w:rPr>
-          <w:rFonts w:ascii="Courier New" w:hAnsi="Courier New" w:cs="Courier New"/>
-        </w:rPr>
-        <w:t>CheatSheets</w:t>
-      </w:r>
-      <w:proofErr w:type="spellEnd"/>
-      <w:r>
-        <w:rPr>
-          <w:rFonts w:ascii="Courier New" w:hAnsi="Courier New" w:cs="Courier New"/>
-        </w:rPr>
-        <w:t xml:space="preserve"> directory I cloned on my local</w:t>
+        <w:t>###  the CheatSheets directory I cloned on my local</w:t>
       </w:r>
     </w:p>
     <w:p>
@@ -988,16 +916,8 @@
         <w:rPr>
           <w:rFonts w:ascii="Courier New" w:hAnsi="Courier New" w:cs="Courier New"/>
         </w:rPr>
-        <w:t xml:space="preserve">###  If I perform a git status, the on the </w:t>
-      </w:r>
-      <w:proofErr w:type="spellStart"/>
-      <w:r>
-        <w:rPr>
-          <w:rFonts w:ascii="Courier New" w:hAnsi="Courier New" w:cs="Courier New"/>
-        </w:rPr>
-        <w:t>CheatSheets</w:t>
-      </w:r>
-      <w:proofErr w:type="spellEnd"/>
+        <w:t>###  If I perform a git status, the on the CheatSheets</w:t>
+      </w:r>
     </w:p>
     <w:p>
       <w:pPr>
@@ -1061,16 +981,8 @@
         <w:rPr>
           <w:rFonts w:ascii="Courier New" w:hAnsi="Courier New" w:cs="Courier New"/>
         </w:rPr>
-        <w:t xml:space="preserve">C:\gitrepo&gt;cd </w:t>
-      </w:r>
-      <w:proofErr w:type="spellStart"/>
-      <w:r>
-        <w:rPr>
-          <w:rFonts w:ascii="Courier New" w:hAnsi="Courier New" w:cs="Courier New"/>
-        </w:rPr>
-        <w:t>CheatSheets</w:t>
-      </w:r>
-      <w:proofErr w:type="spellEnd"/>
+        <w:t>C:\gitrepo&gt;cd CheatSheets</w:t>
+      </w:r>
     </w:p>
     <w:p>
       <w:pPr>
@@ -1327,21 +1239,7 @@
         <w:rPr>
           <w:rFonts w:ascii="Courier New" w:hAnsi="Courier New" w:cs="Courier New"/>
         </w:rPr>
-        <w:t xml:space="preserve">  (use "git reset HEAD &lt;file&gt;..." to </w:t>
-      </w:r>
-      <w:proofErr w:type="spellStart"/>
-      <w:r>
-        <w:rPr>
-          <w:rFonts w:ascii="Courier New" w:hAnsi="Courier New" w:cs="Courier New"/>
-        </w:rPr>
-        <w:t>unstage</w:t>
-      </w:r>
-      <w:proofErr w:type="spellEnd"/>
-      <w:r>
-        <w:rPr>
-          <w:rFonts w:ascii="Courier New" w:hAnsi="Courier New" w:cs="Courier New"/>
-        </w:rPr>
-        <w:t>)</w:t>
+        <w:t xml:space="preserve">  (use "git reset HEAD &lt;file&gt;..." to unstage)</w:t>
       </w:r>
     </w:p>
     <w:p>
@@ -1613,21 +1511,7 @@
         <w:rPr>
           <w:rFonts w:ascii="Courier New" w:hAnsi="Courier New" w:cs="Courier New"/>
         </w:rPr>
-        <w:t xml:space="preserve">warning: </w:t>
-      </w:r>
-      <w:proofErr w:type="spellStart"/>
-      <w:r>
-        <w:rPr>
-          <w:rFonts w:ascii="Courier New" w:hAnsi="Courier New" w:cs="Courier New"/>
-        </w:rPr>
-        <w:t>push.default</w:t>
-      </w:r>
-      <w:proofErr w:type="spellEnd"/>
-      <w:r>
-        <w:rPr>
-          <w:rFonts w:ascii="Courier New" w:hAnsi="Courier New" w:cs="Courier New"/>
-        </w:rPr>
-        <w:t xml:space="preserve"> is unset; its implicit value is changing in</w:t>
+        <w:t>warning: push.default is unset; its implicit value is changing in</w:t>
       </w:r>
     </w:p>
     <w:p>
@@ -1673,35 +1557,7 @@
         <w:rPr>
           <w:rFonts w:ascii="Courier New" w:hAnsi="Courier New" w:cs="Courier New"/>
         </w:rPr>
-        <w:t xml:space="preserve">  git </w:t>
-      </w:r>
-      <w:proofErr w:type="spellStart"/>
-      <w:r>
-        <w:rPr>
-          <w:rFonts w:ascii="Courier New" w:hAnsi="Courier New" w:cs="Courier New"/>
-        </w:rPr>
-        <w:t>config</w:t>
-      </w:r>
-      <w:proofErr w:type="spellEnd"/>
-      <w:r>
-        <w:rPr>
-          <w:rFonts w:ascii="Courier New" w:hAnsi="Courier New" w:cs="Courier New"/>
-        </w:rPr>
-        <w:t xml:space="preserve"> --global </w:t>
-      </w:r>
-      <w:proofErr w:type="spellStart"/>
-      <w:r>
-        <w:rPr>
-          <w:rFonts w:ascii="Courier New" w:hAnsi="Courier New" w:cs="Courier New"/>
-        </w:rPr>
-        <w:t>push.default</w:t>
-      </w:r>
-      <w:proofErr w:type="spellEnd"/>
-      <w:r>
-        <w:rPr>
-          <w:rFonts w:ascii="Courier New" w:hAnsi="Courier New" w:cs="Courier New"/>
-        </w:rPr>
-        <w:t xml:space="preserve"> matching</w:t>
+        <w:t xml:space="preserve">  git config --global push.default matching</w:t>
       </w:r>
     </w:p>
     <w:p>
@@ -1741,69 +1597,27 @@
         <w:rPr>
           <w:rFonts w:ascii="Courier New" w:hAnsi="Courier New" w:cs="Courier New"/>
         </w:rPr>
-        <w:t xml:space="preserve">  git </w:t>
-      </w:r>
-      <w:proofErr w:type="spellStart"/>
-      <w:r>
-        <w:rPr>
-          <w:rFonts w:ascii="Courier New" w:hAnsi="Courier New" w:cs="Courier New"/>
-        </w:rPr>
-        <w:t>config</w:t>
-      </w:r>
-      <w:proofErr w:type="spellEnd"/>
-      <w:r>
-        <w:rPr>
-          <w:rFonts w:ascii="Courier New" w:hAnsi="Courier New" w:cs="Courier New"/>
-        </w:rPr>
-        <w:t xml:space="preserve"> --global </w:t>
-      </w:r>
-      <w:proofErr w:type="spellStart"/>
-      <w:r>
-        <w:rPr>
-          <w:rFonts w:ascii="Courier New" w:hAnsi="Courier New" w:cs="Courier New"/>
-        </w:rPr>
-        <w:t>push.default</w:t>
-      </w:r>
-      <w:proofErr w:type="spellEnd"/>
-      <w:r>
-        <w:rPr>
-          <w:rFonts w:ascii="Courier New" w:hAnsi="Courier New" w:cs="Courier New"/>
-        </w:rPr>
-        <w:t xml:space="preserve"> simple</w:t>
-      </w:r>
-    </w:p>
-    <w:p>
-      <w:pPr>
-        <w:rPr>
-          <w:rFonts w:ascii="Courier New" w:hAnsi="Courier New" w:cs="Courier New"/>
-        </w:rPr>
-      </w:pPr>
-    </w:p>
-    <w:p>
-      <w:pPr>
-        <w:rPr>
-          <w:rFonts w:ascii="Courier New" w:hAnsi="Courier New" w:cs="Courier New"/>
-        </w:rPr>
-      </w:pPr>
-      <w:r>
-        <w:rPr>
-          <w:rFonts w:ascii="Courier New" w:hAnsi="Courier New" w:cs="Courier New"/>
-        </w:rPr>
-        <w:t xml:space="preserve">When </w:t>
-      </w:r>
-      <w:proofErr w:type="spellStart"/>
-      <w:r>
-        <w:rPr>
-          <w:rFonts w:ascii="Courier New" w:hAnsi="Courier New" w:cs="Courier New"/>
-        </w:rPr>
-        <w:t>push.default</w:t>
-      </w:r>
-      <w:proofErr w:type="spellEnd"/>
-      <w:r>
-        <w:rPr>
-          <w:rFonts w:ascii="Courier New" w:hAnsi="Courier New" w:cs="Courier New"/>
-        </w:rPr>
-        <w:t xml:space="preserve"> is set to 'matching', git will push local branches</w:t>
+        <w:t xml:space="preserve">  git config --global push.default simple</w:t>
+      </w:r>
+    </w:p>
+    <w:p>
+      <w:pPr>
+        <w:rPr>
+          <w:rFonts w:ascii="Courier New" w:hAnsi="Courier New" w:cs="Courier New"/>
+        </w:rPr>
+      </w:pPr>
+    </w:p>
+    <w:p>
+      <w:pPr>
+        <w:rPr>
+          <w:rFonts w:ascii="Courier New" w:hAnsi="Courier New" w:cs="Courier New"/>
+        </w:rPr>
+      </w:pPr>
+      <w:r>
+        <w:rPr>
+          <w:rFonts w:ascii="Courier New" w:hAnsi="Courier New" w:cs="Courier New"/>
+        </w:rPr>
+        <w:t>When push.default is set to 'matching', git will push local branches</w:t>
       </w:r>
     </w:p>
     <w:p>
@@ -1882,35 +1696,7 @@
         <w:rPr>
           <w:rFonts w:ascii="Courier New" w:hAnsi="Courier New" w:cs="Courier New"/>
         </w:rPr>
-        <w:t xml:space="preserve">See 'git help </w:t>
-      </w:r>
-      <w:proofErr w:type="spellStart"/>
-      <w:r>
-        <w:rPr>
-          <w:rFonts w:ascii="Courier New" w:hAnsi="Courier New" w:cs="Courier New"/>
-        </w:rPr>
-        <w:t>config</w:t>
-      </w:r>
-      <w:proofErr w:type="spellEnd"/>
-      <w:r>
-        <w:rPr>
-          <w:rFonts w:ascii="Courier New" w:hAnsi="Courier New" w:cs="Courier New"/>
-        </w:rPr>
-        <w:t>' and search for '</w:t>
-      </w:r>
-      <w:proofErr w:type="spellStart"/>
-      <w:r>
-        <w:rPr>
-          <w:rFonts w:ascii="Courier New" w:hAnsi="Courier New" w:cs="Courier New"/>
-        </w:rPr>
-        <w:t>push.default</w:t>
-      </w:r>
-      <w:proofErr w:type="spellEnd"/>
-      <w:r>
-        <w:rPr>
-          <w:rFonts w:ascii="Courier New" w:hAnsi="Courier New" w:cs="Courier New"/>
-        </w:rPr>
-        <w:t>' for further information.</w:t>
+        <w:t>See 'git help config' and search for 'push.default' for further information.</w:t>
       </w:r>
     </w:p>
     <w:p>
@@ -1956,16 +1742,8 @@
         <w:rPr>
           <w:rFonts w:ascii="Courier New" w:hAnsi="Courier New" w:cs="Courier New"/>
         </w:rPr>
-        <w:t xml:space="preserve">Username for 'https://github.com': </w:t>
-      </w:r>
-      <w:proofErr w:type="spellStart"/>
-      <w:r>
-        <w:rPr>
-          <w:rFonts w:ascii="Courier New" w:hAnsi="Courier New" w:cs="Courier New"/>
-        </w:rPr>
-        <w:t>BAPrettyfield</w:t>
-      </w:r>
-      <w:proofErr w:type="spellEnd"/>
+        <w:t>Username for 'https://github.com': BAPrettyfield</w:t>
+      </w:r>
     </w:p>
     <w:p>
       <w:pPr>
@@ -2030,21 +1808,7 @@
         <w:rPr>
           <w:rFonts w:ascii="Courier New" w:hAnsi="Courier New" w:cs="Courier New"/>
         </w:rPr>
-        <w:t xml:space="preserve">Writing objects: 100% (3/3), 25.85 </w:t>
-      </w:r>
-      <w:proofErr w:type="spellStart"/>
-      <w:r>
-        <w:rPr>
-          <w:rFonts w:ascii="Courier New" w:hAnsi="Courier New" w:cs="Courier New"/>
-        </w:rPr>
-        <w:t>KiB</w:t>
-      </w:r>
-      <w:proofErr w:type="spellEnd"/>
-      <w:r>
-        <w:rPr>
-          <w:rFonts w:ascii="Courier New" w:hAnsi="Courier New" w:cs="Courier New"/>
-        </w:rPr>
-        <w:t xml:space="preserve"> | 0 bytes/s, done.</w:t>
+        <w:t>Writing objects: 100% (3/3), 25.85 KiB | 0 bytes/s, done.</w:t>
       </w:r>
     </w:p>
     <w:p>
@@ -2215,10 +1979,27 @@
     </w:p>
     <w:p>
       <w:pPr>
+        <w:spacing w:after="200" w:line="276" w:lineRule="auto"/>
+        <w:rPr>
+          <w:rFonts w:asciiTheme="majorHAnsi" w:eastAsiaTheme="majorEastAsia" w:hAnsiTheme="majorHAnsi" w:cstheme="majorBidi"/>
+          <w:b/>
+          <w:bCs/>
+          <w:kern w:val="32"/>
+          <w:sz w:val="32"/>
+          <w:szCs w:val="32"/>
+        </w:rPr>
+      </w:pPr>
+      <w:bookmarkStart w:id="2" w:name="_Toc392570179"/>
+      <w:r>
+        <w:br w:type="page"/>
+      </w:r>
+    </w:p>
+    <w:p>
+      <w:pPr>
         <w:pStyle w:val="Heading1"/>
       </w:pPr>
-      <w:bookmarkStart w:id="2" w:name="_Toc392570179"/>
-      <w:r>
+      <w:r>
+        <w:lastRenderedPageBreak/>
         <w:t>Change a File in a Local Repository and Commit the Changes</w:t>
       </w:r>
       <w:bookmarkEnd w:id="2"/>
@@ -2321,25 +2102,7 @@
           <w:sz w:val="20"/>
           <w:szCs w:val="20"/>
         </w:rPr>
-        <w:t xml:space="preserve">  (use "git reset HEAD &lt;file&gt;..." to </w:t>
-      </w:r>
-      <w:proofErr w:type="spellStart"/>
-      <w:r>
-        <w:rPr>
-          <w:rFonts w:ascii="Courier New" w:hAnsi="Courier New" w:cs="Courier New"/>
-          <w:sz w:val="20"/>
-          <w:szCs w:val="20"/>
-        </w:rPr>
-        <w:t>unstage</w:t>
-      </w:r>
-      <w:proofErr w:type="spellEnd"/>
-      <w:r>
-        <w:rPr>
-          <w:rFonts w:ascii="Courier New" w:hAnsi="Courier New" w:cs="Courier New"/>
-          <w:sz w:val="20"/>
-          <w:szCs w:val="20"/>
-        </w:rPr>
-        <w:t>)</w:t>
+        <w:t xml:space="preserve">  (use "git reset HEAD &lt;file&gt;..." to unstage)</w:t>
       </w:r>
     </w:p>
     <w:p>
@@ -2486,7 +2249,6 @@
           <w:sz w:val="20"/>
           <w:szCs w:val="20"/>
         </w:rPr>
-        <w:lastRenderedPageBreak/>
         <w:t>c:\gitrepo\CheatSheets&gt;git add -A</w:t>
       </w:r>
     </w:p>
@@ -2513,53 +2275,25 @@
           <w:sz w:val="20"/>
           <w:szCs w:val="20"/>
         </w:rPr>
-        <w:t xml:space="preserve">c:\gitrepo\CheatSheets&gt;git commit -m "Update python </w:t>
-      </w:r>
-      <w:proofErr w:type="spellStart"/>
-      <w:r>
-        <w:rPr>
-          <w:rFonts w:ascii="Courier New" w:hAnsi="Courier New" w:cs="Courier New"/>
-          <w:sz w:val="20"/>
-          <w:szCs w:val="20"/>
-        </w:rPr>
-        <w:t>cheatsheet</w:t>
-      </w:r>
-      <w:proofErr w:type="spellEnd"/>
-      <w:r>
-        <w:rPr>
-          <w:rFonts w:ascii="Courier New" w:hAnsi="Courier New" w:cs="Courier New"/>
-          <w:sz w:val="20"/>
-          <w:szCs w:val="20"/>
-        </w:rPr>
-        <w:t>"</w:t>
-      </w:r>
-    </w:p>
-    <w:p>
-      <w:pPr>
-        <w:rPr>
-          <w:rFonts w:ascii="Courier New" w:hAnsi="Courier New" w:cs="Courier New"/>
-          <w:sz w:val="20"/>
-          <w:szCs w:val="20"/>
-        </w:rPr>
-      </w:pPr>
-      <w:r>
-        <w:rPr>
-          <w:rFonts w:ascii="Courier New" w:hAnsi="Courier New" w:cs="Courier New"/>
-          <w:sz w:val="20"/>
-          <w:szCs w:val="20"/>
-        </w:rPr>
-        <w:t xml:space="preserve">[master 67b182b] Update python </w:t>
-      </w:r>
-      <w:proofErr w:type="spellStart"/>
-      <w:r>
-        <w:rPr>
-          <w:rFonts w:ascii="Courier New" w:hAnsi="Courier New" w:cs="Courier New"/>
-          <w:sz w:val="20"/>
-          <w:szCs w:val="20"/>
-        </w:rPr>
-        <w:t>cheatsheet</w:t>
-      </w:r>
-      <w:proofErr w:type="spellEnd"/>
+        <w:t>c:\gitrepo\CheatSheets&gt;git commit -m "Update python cheatsheet"</w:t>
+      </w:r>
+    </w:p>
+    <w:p>
+      <w:pPr>
+        <w:rPr>
+          <w:rFonts w:ascii="Courier New" w:hAnsi="Courier New" w:cs="Courier New"/>
+          <w:sz w:val="20"/>
+          <w:szCs w:val="20"/>
+        </w:rPr>
+      </w:pPr>
+      <w:r>
+        <w:rPr>
+          <w:rFonts w:ascii="Courier New" w:hAnsi="Courier New" w:cs="Courier New"/>
+          <w:sz w:val="20"/>
+          <w:szCs w:val="20"/>
+        </w:rPr>
+        <w:t>[master 67b182b] Update python cheatsheet</w:t>
+      </w:r>
     </w:p>
     <w:p>
       <w:pPr>
@@ -2661,18 +2395,8 @@
           <w:sz w:val="20"/>
           <w:szCs w:val="20"/>
         </w:rPr>
-        <w:t xml:space="preserve">Username for 'https://github.com': </w:t>
-      </w:r>
-      <w:proofErr w:type="spellStart"/>
-      <w:r>
-        <w:rPr>
-          <w:rFonts w:ascii="Courier New" w:hAnsi="Courier New" w:cs="Courier New"/>
-          <w:sz w:val="20"/>
-          <w:szCs w:val="20"/>
-        </w:rPr>
-        <w:t>BAPrettyfield</w:t>
-      </w:r>
-      <w:proofErr w:type="spellEnd"/>
+        <w:t>Username for 'https://github.com': BAPrettyfield</w:t>
+      </w:r>
     </w:p>
     <w:p>
       <w:pPr>
@@ -2756,25 +2480,7 @@
           <w:sz w:val="20"/>
           <w:szCs w:val="20"/>
         </w:rPr>
-        <w:t xml:space="preserve">Writing objects: 100% (3/3), 24.93 </w:t>
-      </w:r>
-      <w:proofErr w:type="spellStart"/>
-      <w:r>
-        <w:rPr>
-          <w:rFonts w:ascii="Courier New" w:hAnsi="Courier New" w:cs="Courier New"/>
-          <w:sz w:val="20"/>
-          <w:szCs w:val="20"/>
-        </w:rPr>
-        <w:t>KiB</w:t>
-      </w:r>
-      <w:proofErr w:type="spellEnd"/>
-      <w:r>
-        <w:rPr>
-          <w:rFonts w:ascii="Courier New" w:hAnsi="Courier New" w:cs="Courier New"/>
-          <w:sz w:val="20"/>
-          <w:szCs w:val="20"/>
-        </w:rPr>
-        <w:t xml:space="preserve"> | 0 bytes/s, done.</w:t>
+        <w:t>Writing objects: 100% (3/3), 24.93 KiB | 0 bytes/s, done.</w:t>
       </w:r>
     </w:p>
     <w:p>
@@ -3966,7 +3672,7 @@
 </file>
 
 <file path=customXml/itemProps1.xml><?xml version="1.0" encoding="utf-8"?>
-<ds:datastoreItem xmlns:ds="http://schemas.openxmlformats.org/officeDocument/2006/customXml" ds:itemID="{9C15544E-68CC-4C76-B706-2403AA4DBE52}">
+<ds:datastoreItem xmlns:ds="http://schemas.openxmlformats.org/officeDocument/2006/customXml" ds:itemID="{66D4834F-29D4-4082-9802-E6C27A2681B1}">
   <ds:schemaRefs>
     <ds:schemaRef ds:uri="http://schemas.openxmlformats.org/officeDocument/2006/bibliography"/>
   </ds:schemaRefs>

</xml_diff>